<commit_message>
Lab04 changed successfully and now its works
</commit_message>
<xml_diff>
--- a/lab04/Sprawozadanie4_mownit.docx
+++ b/lab04/Sprawozadanie4_mownit.docx
@@ -847,7 +847,7 @@
                     <pic:cNvPicPr/>
                   </pic:nvPicPr>
                   <pic:blipFill>
-                    <a:blip r:embed="rId7">
+                    <a:blip r:embed="rId8">
                       <a:extLst>
                         <a:ext uri="{28A0092B-C50C-407E-A947-70E740481C1C}">
                           <a14:useLocalDpi xmlns:a14="http://schemas.microsoft.com/office/drawing/2010/main" val="0"/>
@@ -914,7 +914,7 @@
                     <pic:cNvPicPr/>
                   </pic:nvPicPr>
                   <pic:blipFill>
-                    <a:blip r:embed="rId8">
+                    <a:blip r:embed="rId9">
                       <a:extLst>
                         <a:ext uri="{28A0092B-C50C-407E-A947-70E740481C1C}">
                           <a14:useLocalDpi xmlns:a14="http://schemas.microsoft.com/office/drawing/2010/main" val="0"/>
@@ -984,7 +984,7 @@
                     <pic:cNvPicPr/>
                   </pic:nvPicPr>
                   <pic:blipFill>
-                    <a:blip r:embed="rId9">
+                    <a:blip r:embed="rId10">
                       <a:extLst>
                         <a:ext uri="{28A0092B-C50C-407E-A947-70E740481C1C}">
                           <a14:useLocalDpi xmlns:a14="http://schemas.microsoft.com/office/drawing/2010/main" val="0"/>
@@ -1058,7 +1058,7 @@
                     <pic:cNvPicPr/>
                   </pic:nvPicPr>
                   <pic:blipFill>
-                    <a:blip r:embed="rId10">
+                    <a:blip r:embed="rId11">
                       <a:extLst>
                         <a:ext uri="{28A0092B-C50C-407E-A947-70E740481C1C}">
                           <a14:useLocalDpi xmlns:a14="http://schemas.microsoft.com/office/drawing/2010/main" val="0"/>
@@ -1128,7 +1128,7 @@
                     <pic:cNvPicPr/>
                   </pic:nvPicPr>
                   <pic:blipFill>
-                    <a:blip r:embed="rId11">
+                    <a:blip r:embed="rId12">
                       <a:extLst>
                         <a:ext uri="{28A0092B-C50C-407E-A947-70E740481C1C}">
                           <a14:useLocalDpi xmlns:a14="http://schemas.microsoft.com/office/drawing/2010/main" val="0"/>
@@ -1198,7 +1198,7 @@
                     <pic:cNvPicPr/>
                   </pic:nvPicPr>
                   <pic:blipFill>
-                    <a:blip r:embed="rId12">
+                    <a:blip r:embed="rId13">
                       <a:extLst>
                         <a:ext uri="{28A0092B-C50C-407E-A947-70E740481C1C}">
                           <a14:useLocalDpi xmlns:a14="http://schemas.microsoft.com/office/drawing/2010/main" val="0"/>
@@ -1268,7 +1268,7 @@
                     <pic:cNvPicPr/>
                   </pic:nvPicPr>
                   <pic:blipFill>
-                    <a:blip r:embed="rId13">
+                    <a:blip r:embed="rId14">
                       <a:extLst>
                         <a:ext uri="{28A0092B-C50C-407E-A947-70E740481C1C}">
                           <a14:useLocalDpi xmlns:a14="http://schemas.microsoft.com/office/drawing/2010/main" val="0"/>
@@ -1338,7 +1338,7 @@
                     <pic:cNvPicPr/>
                   </pic:nvPicPr>
                   <pic:blipFill>
-                    <a:blip r:embed="rId14">
+                    <a:blip r:embed="rId15">
                       <a:extLst>
                         <a:ext uri="{28A0092B-C50C-407E-A947-70E740481C1C}">
                           <a14:useLocalDpi xmlns:a14="http://schemas.microsoft.com/office/drawing/2010/main" val="0"/>
@@ -1413,7 +1413,7 @@
                     <pic:cNvPicPr/>
                   </pic:nvPicPr>
                   <pic:blipFill>
-                    <a:blip r:embed="rId15">
+                    <a:blip r:embed="rId16">
                       <a:extLst>
                         <a:ext uri="{28A0092B-C50C-407E-A947-70E740481C1C}">
                           <a14:useLocalDpi xmlns:a14="http://schemas.microsoft.com/office/drawing/2010/main" val="0"/>
@@ -1487,7 +1487,7 @@
                     <pic:cNvPicPr/>
                   </pic:nvPicPr>
                   <pic:blipFill>
-                    <a:blip r:embed="rId16">
+                    <a:blip r:embed="rId17">
                       <a:extLst>
                         <a:ext uri="{28A0092B-C50C-407E-A947-70E740481C1C}">
                           <a14:useLocalDpi xmlns:a14="http://schemas.microsoft.com/office/drawing/2010/main" val="0"/>
@@ -1557,7 +1557,7 @@
                     <pic:cNvPicPr/>
                   </pic:nvPicPr>
                   <pic:blipFill>
-                    <a:blip r:embed="rId17">
+                    <a:blip r:embed="rId18">
                       <a:extLst>
                         <a:ext uri="{28A0092B-C50C-407E-A947-70E740481C1C}">
                           <a14:useLocalDpi xmlns:a14="http://schemas.microsoft.com/office/drawing/2010/main" val="0"/>
@@ -1627,7 +1627,7 @@
                     <pic:cNvPicPr/>
                   </pic:nvPicPr>
                   <pic:blipFill>
-                    <a:blip r:embed="rId18">
+                    <a:blip r:embed="rId19">
                       <a:extLst>
                         <a:ext uri="{28A0092B-C50C-407E-A947-70E740481C1C}">
                           <a14:useLocalDpi xmlns:a14="http://schemas.microsoft.com/office/drawing/2010/main" val="0"/>
@@ -1705,7 +1705,7 @@
                     <pic:cNvPicPr/>
                   </pic:nvPicPr>
                   <pic:blipFill>
-                    <a:blip r:embed="rId19">
+                    <a:blip r:embed="rId20">
                       <a:extLst>
                         <a:ext uri="{28A0092B-C50C-407E-A947-70E740481C1C}">
                           <a14:useLocalDpi xmlns:a14="http://schemas.microsoft.com/office/drawing/2010/main" val="0"/>
@@ -1775,7 +1775,7 @@
                     <pic:cNvPicPr/>
                   </pic:nvPicPr>
                   <pic:blipFill>
-                    <a:blip r:embed="rId20">
+                    <a:blip r:embed="rId21">
                       <a:extLst>
                         <a:ext uri="{28A0092B-C50C-407E-A947-70E740481C1C}">
                           <a14:useLocalDpi xmlns:a14="http://schemas.microsoft.com/office/drawing/2010/main" val="0"/>
@@ -1862,7 +1862,7 @@
                     <pic:cNvPicPr/>
                   </pic:nvPicPr>
                   <pic:blipFill>
-                    <a:blip r:embed="rId21">
+                    <a:blip r:embed="rId22">
                       <a:extLst>
                         <a:ext uri="{28A0092B-C50C-407E-A947-70E740481C1C}">
                           <a14:useLocalDpi xmlns:a14="http://schemas.microsoft.com/office/drawing/2010/main" val="0"/>
@@ -1937,7 +1937,7 @@
                     <pic:cNvPicPr/>
                   </pic:nvPicPr>
                   <pic:blipFill>
-                    <a:blip r:embed="rId22">
+                    <a:blip r:embed="rId23">
                       <a:extLst>
                         <a:ext uri="{28A0092B-C50C-407E-A947-70E740481C1C}">
                           <a14:useLocalDpi xmlns:a14="http://schemas.microsoft.com/office/drawing/2010/main" val="0"/>
@@ -2007,7 +2007,7 @@
                     <pic:cNvPicPr/>
                   </pic:nvPicPr>
                   <pic:blipFill>
-                    <a:blip r:embed="rId23">
+                    <a:blip r:embed="rId24">
                       <a:extLst>
                         <a:ext uri="{28A0092B-C50C-407E-A947-70E740481C1C}">
                           <a14:useLocalDpi xmlns:a14="http://schemas.microsoft.com/office/drawing/2010/main" val="0"/>
@@ -2077,7 +2077,7 @@
                     <pic:cNvPicPr/>
                   </pic:nvPicPr>
                   <pic:blipFill>
-                    <a:blip r:embed="rId24">
+                    <a:blip r:embed="rId25">
                       <a:extLst>
                         <a:ext uri="{28A0092B-C50C-407E-A947-70E740481C1C}">
                           <a14:useLocalDpi xmlns:a14="http://schemas.microsoft.com/office/drawing/2010/main" val="0"/>
@@ -2155,7 +2155,7 @@
                     <pic:cNvPicPr/>
                   </pic:nvPicPr>
                   <pic:blipFill>
-                    <a:blip r:embed="rId25">
+                    <a:blip r:embed="rId26">
                       <a:extLst>
                         <a:ext uri="{28A0092B-C50C-407E-A947-70E740481C1C}">
                           <a14:useLocalDpi xmlns:a14="http://schemas.microsoft.com/office/drawing/2010/main" val="0"/>
@@ -2225,7 +2225,7 @@
                     <pic:cNvPicPr/>
                   </pic:nvPicPr>
                   <pic:blipFill>
-                    <a:blip r:embed="rId26">
+                    <a:blip r:embed="rId27">
                       <a:extLst>
                         <a:ext uri="{28A0092B-C50C-407E-A947-70E740481C1C}">
                           <a14:useLocalDpi xmlns:a14="http://schemas.microsoft.com/office/drawing/2010/main" val="0"/>
@@ -2307,7 +2307,7 @@
                     <pic:cNvPicPr/>
                   </pic:nvPicPr>
                   <pic:blipFill>
-                    <a:blip r:embed="rId27">
+                    <a:blip r:embed="rId28">
                       <a:extLst>
                         <a:ext uri="{28A0092B-C50C-407E-A947-70E740481C1C}">
                           <a14:useLocalDpi xmlns:a14="http://schemas.microsoft.com/office/drawing/2010/main" val="0"/>
@@ -2377,7 +2377,7 @@
                     <pic:cNvPicPr/>
                   </pic:nvPicPr>
                   <pic:blipFill>
-                    <a:blip r:embed="rId28">
+                    <a:blip r:embed="rId29">
                       <a:extLst>
                         <a:ext uri="{28A0092B-C50C-407E-A947-70E740481C1C}">
                           <a14:useLocalDpi xmlns:a14="http://schemas.microsoft.com/office/drawing/2010/main" val="0"/>
@@ -2425,6 +2425,12 @@
     <w:p>
       <w:pPr>
         <w:pStyle w:val="Akapitzlist"/>
+        <w:ind w:left="360"/>
+      </w:pPr>
+    </w:p>
+    <w:p>
+      <w:pPr>
+        <w:pStyle w:val="Akapitzlist"/>
         <w:numPr>
           <w:ilvl w:val="1"/>
           <w:numId w:val="1"/>
@@ -2446,6 +2452,12 @@
       <w:pPr>
         <w:pStyle w:val="Akapitzlist"/>
         <w:ind w:left="792"/>
+      </w:pPr>
+    </w:p>
+    <w:p>
+      <w:pPr>
+        <w:pStyle w:val="Akapitzlist"/>
+        <w:ind w:left="792"/>
         <w:jc w:val="center"/>
       </w:pPr>
       <w:r>
@@ -2453,10 +2465,10 @@
           <w:noProof/>
         </w:rPr>
         <w:drawing>
-          <wp:inline distT="0" distB="0" distL="0" distR="0" wp14:anchorId="779374E2" wp14:editId="17961FB3">
-            <wp:extent cx="5803119" cy="3726616"/>
-            <wp:effectExtent l="0" t="0" r="1270" b="0"/>
-            <wp:docPr id="28" name="Obraz 28" descr="Obraz zawierający tekst, linia, Wykres, diagram&#10;&#10;Opis wygenerowany automatycznie"/>
+          <wp:inline distT="0" distB="0" distL="0" distR="0" wp14:anchorId="161C48E9" wp14:editId="20F7BC33">
+            <wp:extent cx="5610212" cy="3632218"/>
+            <wp:effectExtent l="0" t="0" r="3810" b="0"/>
+            <wp:docPr id="1" name="Obraz 1" descr="Obraz zawierający tekst, linia, Wykres, diagram&#10;&#10;Opis wygenerowany automatycznie"/>
             <wp:cNvGraphicFramePr>
               <a:graphicFrameLocks xmlns:a="http://schemas.openxmlformats.org/drawingml/2006/main" noChangeAspect="1"/>
             </wp:cNvGraphicFramePr>
@@ -2464,140 +2476,7 @@
               <a:graphicData uri="http://schemas.openxmlformats.org/drawingml/2006/picture">
                 <pic:pic xmlns:pic="http://schemas.openxmlformats.org/drawingml/2006/picture">
                   <pic:nvPicPr>
-                    <pic:cNvPr id="28" name="Obraz 28" descr="Obraz zawierający tekst, linia, Wykres, diagram&#10;&#10;Opis wygenerowany automatycznie"/>
-                    <pic:cNvPicPr/>
-                  </pic:nvPicPr>
-                  <pic:blipFill>
-                    <a:blip r:embed="rId29">
-                      <a:extLst>
-                        <a:ext uri="{28A0092B-C50C-407E-A947-70E740481C1C}">
-                          <a14:useLocalDpi xmlns:a14="http://schemas.microsoft.com/office/drawing/2010/main" val="0"/>
-                        </a:ext>
-                      </a:extLst>
-                    </a:blip>
-                    <a:stretch>
-                      <a:fillRect/>
-                    </a:stretch>
-                  </pic:blipFill>
-                  <pic:spPr>
-                    <a:xfrm>
-                      <a:off x="0" y="0"/>
-                      <a:ext cx="5857298" cy="3761408"/>
-                    </a:xfrm>
-                    <a:prstGeom prst="rect">
-                      <a:avLst/>
-                    </a:prstGeom>
-                  </pic:spPr>
-                </pic:pic>
-              </a:graphicData>
-            </a:graphic>
-          </wp:inline>
-        </w:drawing>
-      </w:r>
-    </w:p>
-    <w:p>
-      <w:pPr>
-        <w:pStyle w:val="Akapitzlist"/>
-        <w:ind w:left="792"/>
-        <w:jc w:val="center"/>
-        <w:rPr>
-          <w:b/>
-          <w:bCs/>
-        </w:rPr>
-      </w:pPr>
-      <w:r>
-        <w:rPr>
-          <w:b/>
-          <w:bCs/>
-        </w:rPr>
-        <w:t xml:space="preserve">Wykres 1. </w:t>
-      </w:r>
-      <w:r>
-        <w:rPr>
-          <w:b/>
-          <w:bCs/>
-        </w:rPr>
-        <w:t xml:space="preserve">Wykres przedstawia porównanie funkcji </w:t>
-      </w:r>
-      <w:proofErr w:type="spellStart"/>
-      <w:r>
-        <w:rPr>
-          <w:b/>
-          <w:bCs/>
-        </w:rPr>
-        <w:t>Rungego</w:t>
-      </w:r>
-      <w:proofErr w:type="spellEnd"/>
-      <w:r>
-        <w:rPr>
-          <w:b/>
-          <w:bCs/>
-        </w:rPr>
-        <w:t xml:space="preserve"> razem ze wszystkimi wielomianami</w:t>
-      </w:r>
-      <w:r>
-        <w:rPr>
-          <w:b/>
-          <w:bCs/>
-        </w:rPr>
-        <w:br w:type="page"/>
-      </w:r>
-    </w:p>
-    <w:p>
-      <w:pPr>
-        <w:pStyle w:val="Akapitzlist"/>
-        <w:numPr>
-          <w:ilvl w:val="1"/>
-          <w:numId w:val="1"/>
-        </w:numPr>
-      </w:pPr>
-      <w:r>
-        <w:lastRenderedPageBreak/>
-        <w:t xml:space="preserve">Funkcja </w:t>
-      </w:r>
-      <w:proofErr w:type="spellStart"/>
-      <w:r>
-        <w:t>Rungego</w:t>
-      </w:r>
-      <w:proofErr w:type="spellEnd"/>
-      <w:r>
-        <w:t xml:space="preserve"> </w:t>
-      </w:r>
-      <w:r>
-        <w:t xml:space="preserve">razem z </w:t>
-      </w:r>
-      <w:r>
-        <w:t xml:space="preserve">funkcja </w:t>
-      </w:r>
-      <w:r>
-        <w:t>sklejaną</w:t>
-      </w:r>
-      <w:r>
-        <w:t xml:space="preserve"> z równoodległymi węzłami</w:t>
-      </w:r>
-    </w:p>
-    <w:p>
-      <w:pPr>
-        <w:pStyle w:val="Akapitzlist"/>
-        <w:ind w:left="792"/>
-      </w:pPr>
-      <w:r>
-        <w:rPr>
-          <w:noProof/>
-        </w:rPr>
-        <w:drawing>
-          <wp:inline distT="0" distB="0" distL="0" distR="0" wp14:anchorId="0126B4F7" wp14:editId="1024DC5D">
-            <wp:extent cx="5982160" cy="3860455"/>
-            <wp:effectExtent l="0" t="0" r="0" b="635"/>
-            <wp:docPr id="29" name="Obraz 29" descr="Obraz zawierający Wykres, linia, diagram, tekst&#10;&#10;Opis wygenerowany automatycznie"/>
-            <wp:cNvGraphicFramePr>
-              <a:graphicFrameLocks xmlns:a="http://schemas.openxmlformats.org/drawingml/2006/main" noChangeAspect="1"/>
-            </wp:cNvGraphicFramePr>
-            <a:graphic xmlns:a="http://schemas.openxmlformats.org/drawingml/2006/main">
-              <a:graphicData uri="http://schemas.openxmlformats.org/drawingml/2006/picture">
-                <pic:pic xmlns:pic="http://schemas.openxmlformats.org/drawingml/2006/picture">
-                  <pic:nvPicPr>
-                    <pic:cNvPr id="29" name="Obraz 29" descr="Obraz zawierający Wykres, linia, diagram, tekst&#10;&#10;Opis wygenerowany automatycznie"/>
+                    <pic:cNvPr id="1" name="Obraz 1" descr="Obraz zawierający tekst, linia, Wykres, diagram&#10;&#10;Opis wygenerowany automatycznie"/>
                     <pic:cNvPicPr/>
                   </pic:nvPicPr>
                   <pic:blipFill>
@@ -2615,7 +2494,7 @@
                   <pic:spPr>
                     <a:xfrm>
                       <a:off x="0" y="0"/>
-                      <a:ext cx="6034025" cy="3893925"/>
+                      <a:ext cx="5638304" cy="3650406"/>
                     </a:xfrm>
                     <a:prstGeom prst="rect">
                       <a:avLst/>
@@ -2631,7 +2510,7 @@
     <w:p>
       <w:pPr>
         <w:pStyle w:val="Akapitzlist"/>
-        <w:ind w:left="792"/>
+        <w:ind w:left="792" w:firstLine="624"/>
         <w:jc w:val="center"/>
         <w:rPr>
           <w:b/>
@@ -2643,7 +2522,7 @@
           <w:b/>
           <w:bCs/>
         </w:rPr>
-        <w:t xml:space="preserve">Wykres 2. </w:t>
+        <w:t xml:space="preserve">Wykres 1. </w:t>
       </w:r>
       <w:r>
         <w:rPr>
@@ -2666,15 +2545,15 @@
           <w:b/>
           <w:bCs/>
         </w:rPr>
-        <w:t xml:space="preserve"> razem z funkcją sklejaną z równoodległymi węzłami</w:t>
-      </w:r>
-    </w:p>
-    <w:p>
-      <w:pPr>
-        <w:pStyle w:val="Akapitzlist"/>
-        <w:ind w:left="792"/>
-        <w:jc w:val="center"/>
-      </w:pPr>
+        <w:t xml:space="preserve"> razem ze wszystkimi wielomianami</w:t>
+      </w:r>
+      <w:r>
+        <w:rPr>
+          <w:b/>
+          <w:bCs/>
+        </w:rPr>
+        <w:br w:type="page"/>
+      </w:r>
     </w:p>
     <w:p>
       <w:pPr>
@@ -2685,6 +2564,7 @@
         </w:numPr>
       </w:pPr>
       <w:r>
+        <w:lastRenderedPageBreak/>
         <w:t xml:space="preserve">Funkcja </w:t>
       </w:r>
       <w:proofErr w:type="spellStart"/>
@@ -2696,16 +2576,20 @@
         <w:t xml:space="preserve"> </w:t>
       </w:r>
       <w:r>
-        <w:t xml:space="preserve">razem z wielomianem </w:t>
-      </w:r>
-      <w:proofErr w:type="spellStart"/>
-      <w:r>
-        <w:t>Lagrange’a</w:t>
-      </w:r>
-      <w:proofErr w:type="spellEnd"/>
-      <w:r>
-        <w:t xml:space="preserve"> z węzłami równoodległymi</w:t>
-      </w:r>
+        <w:t xml:space="preserve">razem z funkcja </w:t>
+      </w:r>
+      <w:r>
+        <w:t>sklejaną</w:t>
+      </w:r>
+      <w:r>
+        <w:t xml:space="preserve"> z równoodległymi węzłami</w:t>
+      </w:r>
+    </w:p>
+    <w:p>
+      <w:pPr>
+        <w:pStyle w:val="Akapitzlist"/>
+        <w:ind w:left="792"/>
+      </w:pPr>
     </w:p>
     <w:p>
       <w:pPr>
@@ -2717,10 +2601,10 @@
           <w:noProof/>
         </w:rPr>
         <w:drawing>
-          <wp:inline distT="0" distB="0" distL="0" distR="0" wp14:anchorId="008FCEC8" wp14:editId="4F7F8008">
-            <wp:extent cx="5955709" cy="3855903"/>
-            <wp:effectExtent l="0" t="0" r="635" b="5080"/>
-            <wp:docPr id="30" name="Obraz 30" descr="Obraz zawierający linia, Wykres, diagram, tekst&#10;&#10;Opis wygenerowany automatycznie"/>
+          <wp:inline distT="0" distB="0" distL="0" distR="0" wp14:anchorId="6BA8E5E7" wp14:editId="58C599D2">
+            <wp:extent cx="5796824" cy="3753036"/>
+            <wp:effectExtent l="0" t="0" r="0" b="0"/>
+            <wp:docPr id="10" name="Obraz 10" descr="Obraz zawierający linia, Wykres, diagram, tekst&#10;&#10;Opis wygenerowany automatycznie"/>
             <wp:cNvGraphicFramePr>
               <a:graphicFrameLocks xmlns:a="http://schemas.openxmlformats.org/drawingml/2006/main" noChangeAspect="1"/>
             </wp:cNvGraphicFramePr>
@@ -2728,7 +2612,7 @@
               <a:graphicData uri="http://schemas.openxmlformats.org/drawingml/2006/picture">
                 <pic:pic xmlns:pic="http://schemas.openxmlformats.org/drawingml/2006/picture">
                   <pic:nvPicPr>
-                    <pic:cNvPr id="30" name="Obraz 30" descr="Obraz zawierający linia, Wykres, diagram, tekst&#10;&#10;Opis wygenerowany automatycznie"/>
+                    <pic:cNvPr id="10" name="Obraz 10" descr="Obraz zawierający linia, Wykres, diagram, tekst&#10;&#10;Opis wygenerowany automatycznie"/>
                     <pic:cNvPicPr/>
                   </pic:nvPicPr>
                   <pic:blipFill>
@@ -2746,7 +2630,7 @@
                   <pic:spPr>
                     <a:xfrm>
                       <a:off x="0" y="0"/>
-                      <a:ext cx="5982915" cy="3873517"/>
+                      <a:ext cx="5828880" cy="3773790"/>
                     </a:xfrm>
                     <a:prstGeom prst="rect">
                       <a:avLst/>
@@ -2762,7 +2646,7 @@
     <w:p>
       <w:pPr>
         <w:pStyle w:val="Akapitzlist"/>
-        <w:ind w:left="792"/>
+        <w:ind w:left="1416" w:firstLine="624"/>
         <w:jc w:val="center"/>
         <w:rPr>
           <w:b/>
@@ -2774,14 +2658,14 @@
           <w:b/>
           <w:bCs/>
         </w:rPr>
-        <w:t xml:space="preserve">Wykres 3. </w:t>
+        <w:t xml:space="preserve">Wykres 2. </w:t>
       </w:r>
       <w:r>
         <w:rPr>
           <w:b/>
           <w:bCs/>
         </w:rPr>
-        <w:t xml:space="preserve">Wykres przedstawia </w:t>
+        <w:t xml:space="preserve">Wykres przedstawia porównanie funkcji </w:t>
       </w:r>
       <w:proofErr w:type="spellStart"/>
       <w:r>
@@ -2789,7 +2673,7 @@
           <w:b/>
           <w:bCs/>
         </w:rPr>
-        <w:t>prównanie</w:t>
+        <w:t>Rungego</w:t>
       </w:r>
       <w:proofErr w:type="spellEnd"/>
       <w:r>
@@ -2797,49 +2681,8 @@
           <w:b/>
           <w:bCs/>
         </w:rPr>
-        <w:t xml:space="preserve"> funkcji </w:t>
-      </w:r>
-      <w:proofErr w:type="spellStart"/>
-      <w:r>
-        <w:rPr>
-          <w:b/>
-          <w:bCs/>
-        </w:rPr>
-        <w:t>Rungego</w:t>
-      </w:r>
-      <w:proofErr w:type="spellEnd"/>
-      <w:r>
-        <w:rPr>
-          <w:b/>
-          <w:bCs/>
-        </w:rPr>
-        <w:t xml:space="preserve"> razem z wielomianem </w:t>
-      </w:r>
-      <w:proofErr w:type="spellStart"/>
-      <w:r>
-        <w:rPr>
-          <w:b/>
-          <w:bCs/>
-        </w:rPr>
-        <w:t>Lagrange’a</w:t>
-      </w:r>
-      <w:proofErr w:type="spellEnd"/>
-      <w:r>
-        <w:rPr>
-          <w:b/>
-          <w:bCs/>
-        </w:rPr>
-        <w:t xml:space="preserve"> z węzłami </w:t>
-      </w:r>
-      <w:proofErr w:type="spellStart"/>
-      <w:r>
-        <w:rPr>
-          <w:b/>
-          <w:bCs/>
-        </w:rPr>
-        <w:t>równodległymi</w:t>
-      </w:r>
-      <w:proofErr w:type="spellEnd"/>
+        <w:t xml:space="preserve"> razem z funkcją sklejaną z równoodległymi węzłami</w:t>
+      </w:r>
     </w:p>
     <w:p>
       <w:pPr>
@@ -2847,9 +2690,6 @@
         <w:ind w:left="792"/>
         <w:jc w:val="center"/>
       </w:pPr>
-      <w:r>
-        <w:br w:type="page"/>
-      </w:r>
     </w:p>
     <w:p>
       <w:pPr>
@@ -2860,7 +2700,6 @@
         </w:numPr>
       </w:pPr>
       <w:r>
-        <w:lastRenderedPageBreak/>
         <w:t xml:space="preserve">Funkcja </w:t>
       </w:r>
       <w:proofErr w:type="spellStart"/>
@@ -2869,23 +2708,22 @@
       </w:r>
       <w:proofErr w:type="spellEnd"/>
       <w:r>
-        <w:t xml:space="preserve"> razem z funkcja </w:t>
-      </w:r>
-      <w:r>
-        <w:t xml:space="preserve">sklejaną </w:t>
-      </w:r>
-      <w:r>
-        <w:t xml:space="preserve">z </w:t>
-      </w:r>
-      <w:r>
-        <w:t>węzł</w:t>
-      </w:r>
-      <w:r>
-        <w:t>a</w:t>
-      </w:r>
-      <w:r>
-        <w:t>mi Czebyszewa</w:t>
-      </w:r>
+        <w:t xml:space="preserve"> razem z wielomianem </w:t>
+      </w:r>
+      <w:proofErr w:type="spellStart"/>
+      <w:r>
+        <w:t>Lagrange’a</w:t>
+      </w:r>
+      <w:proofErr w:type="spellEnd"/>
+      <w:r>
+        <w:t xml:space="preserve"> z węzłami równoodległymi</w:t>
+      </w:r>
+    </w:p>
+    <w:p>
+      <w:pPr>
+        <w:pStyle w:val="Akapitzlist"/>
+        <w:ind w:left="792"/>
+      </w:pPr>
     </w:p>
     <w:p>
       <w:pPr>
@@ -2897,10 +2735,10 @@
           <w:noProof/>
         </w:rPr>
         <w:drawing>
-          <wp:inline distT="0" distB="0" distL="0" distR="0" wp14:anchorId="3D439231" wp14:editId="0B109185">
-            <wp:extent cx="5907779" cy="3775198"/>
+          <wp:inline distT="0" distB="0" distL="0" distR="0" wp14:anchorId="53DCDEC4" wp14:editId="77AA8998">
+            <wp:extent cx="5871469" cy="3789022"/>
             <wp:effectExtent l="0" t="0" r="0" b="0"/>
-            <wp:docPr id="31" name="Obraz 31" descr="Obraz zawierający tekst, linia, Wykres, zrzut ekranu&#10;&#10;Opis wygenerowany automatycznie"/>
+            <wp:docPr id="11" name="Obraz 11" descr="Obraz zawierający Wykres, linia, diagram, tekst&#10;&#10;Opis wygenerowany automatycznie"/>
             <wp:cNvGraphicFramePr>
               <a:graphicFrameLocks xmlns:a="http://schemas.openxmlformats.org/drawingml/2006/main" noChangeAspect="1"/>
             </wp:cNvGraphicFramePr>
@@ -2908,7 +2746,7 @@
               <a:graphicData uri="http://schemas.openxmlformats.org/drawingml/2006/picture">
                 <pic:pic xmlns:pic="http://schemas.openxmlformats.org/drawingml/2006/picture">
                   <pic:nvPicPr>
-                    <pic:cNvPr id="31" name="Obraz 31" descr="Obraz zawierający tekst, linia, Wykres, zrzut ekranu&#10;&#10;Opis wygenerowany automatycznie"/>
+                    <pic:cNvPr id="11" name="Obraz 11" descr="Obraz zawierający Wykres, linia, diagram, tekst&#10;&#10;Opis wygenerowany automatycznie"/>
                     <pic:cNvPicPr/>
                   </pic:nvPicPr>
                   <pic:blipFill>
@@ -2926,7 +2764,7 @@
                   <pic:spPr>
                     <a:xfrm>
                       <a:off x="0" y="0"/>
-                      <a:ext cx="5997933" cy="3832808"/>
+                      <a:ext cx="5892451" cy="3802562"/>
                     </a:xfrm>
                     <a:prstGeom prst="rect">
                       <a:avLst/>
@@ -2942,7 +2780,7 @@
     <w:p>
       <w:pPr>
         <w:pStyle w:val="Akapitzlist"/>
-        <w:ind w:left="792"/>
+        <w:ind w:left="792" w:firstLine="624"/>
         <w:jc w:val="center"/>
         <w:rPr>
           <w:b/>
@@ -2954,17 +2792,14 @@
           <w:b/>
           <w:bCs/>
         </w:rPr>
-        <w:t>Wykres 4.</w:t>
-      </w:r>
-      <w:r>
-        <w:t xml:space="preserve"> </w:t>
+        <w:t xml:space="preserve">Wykres 3. </w:t>
       </w:r>
       <w:r>
         <w:rPr>
           <w:b/>
           <w:bCs/>
         </w:rPr>
-        <w:t xml:space="preserve">Wykres przedstawia porównanie funkcji </w:t>
+        <w:t xml:space="preserve">Wykres przedstawia </w:t>
       </w:r>
       <w:proofErr w:type="spellStart"/>
       <w:r>
@@ -2972,7 +2807,7 @@
           <w:b/>
           <w:bCs/>
         </w:rPr>
-        <w:t>Rungego</w:t>
+        <w:t>prównanie</w:t>
       </w:r>
       <w:proofErr w:type="spellEnd"/>
       <w:r>
@@ -2980,26 +2815,59 @@
           <w:b/>
           <w:bCs/>
         </w:rPr>
-        <w:t xml:space="preserve"> razem z funkcją sklejaną z </w:t>
-      </w:r>
+        <w:t xml:space="preserve"> funkcji </w:t>
+      </w:r>
+      <w:proofErr w:type="spellStart"/>
       <w:r>
         <w:rPr>
           <w:b/>
           <w:bCs/>
         </w:rPr>
-        <w:t>węzłami Czebyszewa</w:t>
-      </w:r>
-    </w:p>
-    <w:p>
-      <w:pPr>
-        <w:pStyle w:val="Akapitzlist"/>
-        <w:ind w:left="792"/>
-        <w:jc w:val="center"/>
+        <w:t>Rungego</w:t>
+      </w:r>
+      <w:proofErr w:type="spellEnd"/>
+      <w:r>
         <w:rPr>
           <w:b/>
           <w:bCs/>
         </w:rPr>
-      </w:pPr>
+        <w:t xml:space="preserve"> razem z wielomianem </w:t>
+      </w:r>
+      <w:proofErr w:type="spellStart"/>
+      <w:r>
+        <w:rPr>
+          <w:b/>
+          <w:bCs/>
+        </w:rPr>
+        <w:t>Lagrange’a</w:t>
+      </w:r>
+      <w:proofErr w:type="spellEnd"/>
+      <w:r>
+        <w:rPr>
+          <w:b/>
+          <w:bCs/>
+        </w:rPr>
+        <w:t xml:space="preserve"> z węzłami </w:t>
+      </w:r>
+      <w:proofErr w:type="spellStart"/>
+      <w:r>
+        <w:rPr>
+          <w:b/>
+          <w:bCs/>
+        </w:rPr>
+        <w:t>równodległymi</w:t>
+      </w:r>
+      <w:proofErr w:type="spellEnd"/>
+    </w:p>
+    <w:p>
+      <w:pPr>
+        <w:pStyle w:val="Akapitzlist"/>
+        <w:ind w:left="792"/>
+        <w:jc w:val="center"/>
+      </w:pPr>
+      <w:r>
+        <w:br w:type="page"/>
+      </w:r>
     </w:p>
     <w:p>
       <w:pPr>
@@ -3010,6 +2878,7 @@
         </w:numPr>
       </w:pPr>
       <w:r>
+        <w:lastRenderedPageBreak/>
         <w:t xml:space="preserve">Funkcja </w:t>
       </w:r>
       <w:proofErr w:type="spellStart"/>
@@ -3018,19 +2887,26 @@
       </w:r>
       <w:proofErr w:type="spellEnd"/>
       <w:r>
-        <w:t xml:space="preserve"> razem z wielomianem </w:t>
-      </w:r>
-      <w:proofErr w:type="spellStart"/>
-      <w:r>
-        <w:t>Lagrange’a</w:t>
-      </w:r>
-      <w:proofErr w:type="spellEnd"/>
-      <w:r>
-        <w:t xml:space="preserve"> z węzłami </w:t>
-      </w:r>
-      <w:r>
-        <w:t>Czebyszewa</w:t>
-      </w:r>
+        <w:t xml:space="preserve"> razem z funkcja </w:t>
+      </w:r>
+      <w:r>
+        <w:t xml:space="preserve">sklejaną </w:t>
+      </w:r>
+      <w:r>
+        <w:t>z węzł</w:t>
+      </w:r>
+      <w:r>
+        <w:t>a</w:t>
+      </w:r>
+      <w:r>
+        <w:t>mi Czebyszewa</w:t>
+      </w:r>
+    </w:p>
+    <w:p>
+      <w:pPr>
+        <w:pStyle w:val="Akapitzlist"/>
+        <w:ind w:left="792"/>
+      </w:pPr>
     </w:p>
     <w:p>
       <w:pPr>
@@ -3042,10 +2918,10 @@
           <w:noProof/>
         </w:rPr>
         <w:drawing>
-          <wp:inline distT="0" distB="0" distL="0" distR="0" wp14:anchorId="233AEE21" wp14:editId="00845A38">
-            <wp:extent cx="5940830" cy="3688469"/>
-            <wp:effectExtent l="0" t="0" r="3175" b="0"/>
-            <wp:docPr id="35" name="Obraz 35" descr="Obraz zawierający tekst, linia, Wykres, zrzut ekranu&#10;&#10;Opis wygenerowany automatycznie"/>
+          <wp:inline distT="0" distB="0" distL="0" distR="0" wp14:anchorId="6DB7B848" wp14:editId="16B84C9D">
+            <wp:extent cx="5918122" cy="3691899"/>
+            <wp:effectExtent l="0" t="0" r="635" b="3810"/>
+            <wp:docPr id="14" name="Obraz 14" descr="Obraz zawierający Wykres, linia, diagram&#10;&#10;Opis wygenerowany automatycznie"/>
             <wp:cNvGraphicFramePr>
               <a:graphicFrameLocks xmlns:a="http://schemas.openxmlformats.org/drawingml/2006/main" noChangeAspect="1"/>
             </wp:cNvGraphicFramePr>
@@ -3053,7 +2929,7 @@
               <a:graphicData uri="http://schemas.openxmlformats.org/drawingml/2006/picture">
                 <pic:pic xmlns:pic="http://schemas.openxmlformats.org/drawingml/2006/picture">
                   <pic:nvPicPr>
-                    <pic:cNvPr id="35" name="Obraz 35" descr="Obraz zawierający tekst, linia, Wykres, zrzut ekranu&#10;&#10;Opis wygenerowany automatycznie"/>
+                    <pic:cNvPr id="14" name="Obraz 14" descr="Obraz zawierający Wykres, linia, diagram&#10;&#10;Opis wygenerowany automatycznie"/>
                     <pic:cNvPicPr/>
                   </pic:nvPicPr>
                   <pic:blipFill>
@@ -3071,7 +2947,7 @@
                   <pic:spPr>
                     <a:xfrm>
                       <a:off x="0" y="0"/>
-                      <a:ext cx="5984511" cy="3715589"/>
+                      <a:ext cx="5957224" cy="3716292"/>
                     </a:xfrm>
                     <a:prstGeom prst="rect">
                       <a:avLst/>
@@ -3087,90 +2963,63 @@
     <w:p>
       <w:pPr>
         <w:pStyle w:val="Akapitzlist"/>
-        <w:ind w:left="792"/>
+        <w:ind w:left="792" w:firstLine="624"/>
         <w:jc w:val="center"/>
-      </w:pPr>
-      <w:r>
         <w:rPr>
           <w:b/>
           <w:bCs/>
         </w:rPr>
-        <w:t>Wykres 5.</w:t>
-      </w:r>
-      <w:r>
-        <w:t xml:space="preserve"> </w:t>
-      </w:r>
+      </w:pPr>
       <w:r>
         <w:rPr>
           <w:b/>
           <w:bCs/>
         </w:rPr>
-        <w:t xml:space="preserve">Wykres przedstawia </w:t>
-      </w:r>
-      <w:proofErr w:type="spellStart"/>
+        <w:t>Wykres 4.</w:t>
+      </w:r>
+      <w:r>
+        <w:t xml:space="preserve"> </w:t>
+      </w:r>
       <w:r>
         <w:rPr>
           <w:b/>
           <w:bCs/>
         </w:rPr>
-        <w:t>prównanie</w:t>
-      </w:r>
-      <w:proofErr w:type="spellEnd"/>
+        <w:t xml:space="preserve">Wykres przedstawia porównanie funkcji </w:t>
+      </w:r>
+      <w:proofErr w:type="spellStart"/>
       <w:r>
         <w:rPr>
           <w:b/>
           <w:bCs/>
         </w:rPr>
-        <w:t xml:space="preserve"> funkcji </w:t>
-      </w:r>
-      <w:proofErr w:type="spellStart"/>
+        <w:t>Rungego</w:t>
+      </w:r>
+      <w:proofErr w:type="spellEnd"/>
       <w:r>
         <w:rPr>
           <w:b/>
           <w:bCs/>
         </w:rPr>
-        <w:t>Rungego</w:t>
-      </w:r>
-      <w:proofErr w:type="spellEnd"/>
+        <w:t xml:space="preserve"> razem z funkcją sklejaną z </w:t>
+      </w:r>
       <w:r>
         <w:rPr>
           <w:b/>
           <w:bCs/>
         </w:rPr>
-        <w:t xml:space="preserve"> razem z wielomianem </w:t>
-      </w:r>
-      <w:proofErr w:type="spellStart"/>
-      <w:r>
+        <w:t>węzłami Czebyszewa</w:t>
+      </w:r>
+    </w:p>
+    <w:p>
+      <w:pPr>
+        <w:pStyle w:val="Akapitzlist"/>
+        <w:ind w:left="792"/>
+        <w:jc w:val="center"/>
         <w:rPr>
           <w:b/>
           <w:bCs/>
         </w:rPr>
-        <w:t>Lagrange’a</w:t>
-      </w:r>
-      <w:proofErr w:type="spellEnd"/>
-      <w:r>
-        <w:rPr>
-          <w:b/>
-          <w:bCs/>
-        </w:rPr>
-        <w:t xml:space="preserve"> z węzłami </w:t>
-      </w:r>
-      <w:r>
-        <w:rPr>
-          <w:b/>
-          <w:bCs/>
-        </w:rPr>
-        <w:t>Czebyszewa</w:t>
-      </w:r>
-      <w:r>
-        <w:br w:type="page"/>
-      </w:r>
-    </w:p>
-    <w:p>
-      <w:pPr>
-        <w:pStyle w:val="Akapitzlist"/>
-        <w:ind w:left="792"/>
-        <w:jc w:val="center"/>
       </w:pPr>
     </w:p>
     <w:p>
@@ -3182,11 +3031,30 @@
         </w:numPr>
       </w:pPr>
       <w:r>
-        <w:t>Wykres normy wektora błędó</w:t>
-      </w:r>
-      <w:r>
-        <w:t>w</w:t>
-      </w:r>
+        <w:t xml:space="preserve">Funkcja </w:t>
+      </w:r>
+      <w:proofErr w:type="spellStart"/>
+      <w:r>
+        <w:t>Rungego</w:t>
+      </w:r>
+      <w:proofErr w:type="spellEnd"/>
+      <w:r>
+        <w:t xml:space="preserve"> razem z wielomianem </w:t>
+      </w:r>
+      <w:proofErr w:type="spellStart"/>
+      <w:r>
+        <w:t>Lagrange’a</w:t>
+      </w:r>
+      <w:proofErr w:type="spellEnd"/>
+      <w:r>
+        <w:t xml:space="preserve"> z węzłami Czebyszewa</w:t>
+      </w:r>
+    </w:p>
+    <w:p>
+      <w:pPr>
+        <w:pStyle w:val="Akapitzlist"/>
+        <w:ind w:left="792"/>
+      </w:pPr>
     </w:p>
     <w:p>
       <w:pPr>
@@ -3198,10 +3066,10 @@
           <w:noProof/>
         </w:rPr>
         <w:drawing>
-          <wp:inline distT="0" distB="0" distL="0" distR="0" wp14:anchorId="1809B26E" wp14:editId="2F586C2C">
-            <wp:extent cx="5880237" cy="3794680"/>
-            <wp:effectExtent l="0" t="0" r="0" b="3175"/>
-            <wp:docPr id="32" name="Obraz 32" descr="Obraz zawierający tekst, linia, Wykres, numer&#10;&#10;Opis wygenerowany automatycznie"/>
+          <wp:inline distT="0" distB="0" distL="0" distR="0" wp14:anchorId="66102E77" wp14:editId="0DE56A16">
+            <wp:extent cx="5955445" cy="3843214"/>
+            <wp:effectExtent l="0" t="0" r="1270" b="5080"/>
+            <wp:docPr id="24" name="Obraz 24" descr="Obraz zawierający Wykres, linia, diagram&#10;&#10;Opis wygenerowany automatycznie"/>
             <wp:cNvGraphicFramePr>
               <a:graphicFrameLocks xmlns:a="http://schemas.openxmlformats.org/drawingml/2006/main" noChangeAspect="1"/>
             </wp:cNvGraphicFramePr>
@@ -3209,7 +3077,7 @@
               <a:graphicData uri="http://schemas.openxmlformats.org/drawingml/2006/picture">
                 <pic:pic xmlns:pic="http://schemas.openxmlformats.org/drawingml/2006/picture">
                   <pic:nvPicPr>
-                    <pic:cNvPr id="32" name="Obraz 32" descr="Obraz zawierający tekst, linia, Wykres, numer&#10;&#10;Opis wygenerowany automatycznie"/>
+                    <pic:cNvPr id="24" name="Obraz 24" descr="Obraz zawierający Wykres, linia, diagram&#10;&#10;Opis wygenerowany automatycznie"/>
                     <pic:cNvPicPr/>
                   </pic:nvPicPr>
                   <pic:blipFill>
@@ -3227,7 +3095,7 @@
                   <pic:spPr>
                     <a:xfrm>
                       <a:off x="0" y="0"/>
-                      <a:ext cx="5949951" cy="3839669"/>
+                      <a:ext cx="5973877" cy="3855109"/>
                     </a:xfrm>
                     <a:prstGeom prst="rect">
                       <a:avLst/>
@@ -3243,10 +3111,198 @@
     <w:p>
       <w:pPr>
         <w:pStyle w:val="Akapitzlist"/>
-        <w:ind w:left="792"/>
+        <w:ind w:left="792" w:firstLine="624"/>
         <w:jc w:val="center"/>
       </w:pPr>
       <w:r>
+        <w:rPr>
+          <w:b/>
+          <w:bCs/>
+        </w:rPr>
+        <w:t>Wykres 5.</w:t>
+      </w:r>
+      <w:r>
+        <w:t xml:space="preserve"> </w:t>
+      </w:r>
+      <w:r>
+        <w:rPr>
+          <w:b/>
+          <w:bCs/>
+        </w:rPr>
+        <w:t xml:space="preserve">Wykres przedstawia </w:t>
+      </w:r>
+      <w:proofErr w:type="spellStart"/>
+      <w:r>
+        <w:rPr>
+          <w:b/>
+          <w:bCs/>
+        </w:rPr>
+        <w:t>prównanie</w:t>
+      </w:r>
+      <w:proofErr w:type="spellEnd"/>
+      <w:r>
+        <w:rPr>
+          <w:b/>
+          <w:bCs/>
+        </w:rPr>
+        <w:t xml:space="preserve"> funkcji </w:t>
+      </w:r>
+      <w:proofErr w:type="spellStart"/>
+      <w:r>
+        <w:rPr>
+          <w:b/>
+          <w:bCs/>
+        </w:rPr>
+        <w:t>Rungego</w:t>
+      </w:r>
+      <w:proofErr w:type="spellEnd"/>
+      <w:r>
+        <w:rPr>
+          <w:b/>
+          <w:bCs/>
+        </w:rPr>
+        <w:t xml:space="preserve"> razem z wielomianem </w:t>
+      </w:r>
+      <w:proofErr w:type="spellStart"/>
+      <w:r>
+        <w:rPr>
+          <w:b/>
+          <w:bCs/>
+        </w:rPr>
+        <w:t>Lagrange’a</w:t>
+      </w:r>
+      <w:proofErr w:type="spellEnd"/>
+      <w:r>
+        <w:rPr>
+          <w:b/>
+          <w:bCs/>
+        </w:rPr>
+        <w:t xml:space="preserve"> z węzłami </w:t>
+      </w:r>
+      <w:r>
+        <w:rPr>
+          <w:b/>
+          <w:bCs/>
+        </w:rPr>
+        <w:t>Czebyszewa</w:t>
+      </w:r>
+      <w:r>
+        <w:br w:type="page"/>
+      </w:r>
+    </w:p>
+    <w:p>
+      <w:pPr>
+        <w:pStyle w:val="Akapitzlist"/>
+        <w:ind w:left="792"/>
+        <w:jc w:val="center"/>
+      </w:pPr>
+    </w:p>
+    <w:p>
+      <w:pPr>
+        <w:pStyle w:val="Akapitzlist"/>
+        <w:numPr>
+          <w:ilvl w:val="1"/>
+          <w:numId w:val="1"/>
+        </w:numPr>
+      </w:pPr>
+      <w:r>
+        <w:t>Wykres normy wektora błędó</w:t>
+      </w:r>
+      <w:r>
+        <w:t>w</w:t>
+      </w:r>
+    </w:p>
+    <w:p>
+      <w:pPr>
+        <w:pStyle w:val="Akapitzlist"/>
+        <w:ind w:left="792"/>
+      </w:pPr>
+    </w:p>
+    <w:p>
+      <w:pPr>
+        <w:pStyle w:val="Akapitzlist"/>
+        <w:numPr>
+          <w:ilvl w:val="2"/>
+          <w:numId w:val="1"/>
+        </w:numPr>
+      </w:pPr>
+      <w:r>
+        <w:t xml:space="preserve">Wykres błędu funkcji 1 dla interpolacji </w:t>
+      </w:r>
+      <w:proofErr w:type="spellStart"/>
+      <w:r>
+        <w:t>lagange</w:t>
+      </w:r>
+      <w:proofErr w:type="spellEnd"/>
+      <w:r>
+        <w:t xml:space="preserve"> z węzłami równoodległymi</w:t>
+      </w:r>
+    </w:p>
+    <w:p>
+      <w:pPr>
+        <w:pStyle w:val="Akapitzlist"/>
+        <w:ind w:left="1224"/>
+      </w:pPr>
+    </w:p>
+    <w:p>
+      <w:pPr>
+        <w:pStyle w:val="Akapitzlist"/>
+        <w:ind w:left="1416"/>
+      </w:pPr>
+      <w:r>
+        <w:rPr>
+          <w:noProof/>
+        </w:rPr>
+        <w:drawing>
+          <wp:inline distT="0" distB="0" distL="0" distR="0" wp14:anchorId="77E8B418" wp14:editId="4BD04137">
+            <wp:extent cx="5236988" cy="3402591"/>
+            <wp:effectExtent l="0" t="0" r="0" b="1270"/>
+            <wp:docPr id="33" name="Obraz 33" descr="Obraz zawierający tekst, linia, zrzut ekranu, Wykres&#10;&#10;Opis wygenerowany automatycznie"/>
+            <wp:cNvGraphicFramePr>
+              <a:graphicFrameLocks xmlns:a="http://schemas.openxmlformats.org/drawingml/2006/main" noChangeAspect="1"/>
+            </wp:cNvGraphicFramePr>
+            <a:graphic xmlns:a="http://schemas.openxmlformats.org/drawingml/2006/main">
+              <a:graphicData uri="http://schemas.openxmlformats.org/drawingml/2006/picture">
+                <pic:pic xmlns:pic="http://schemas.openxmlformats.org/drawingml/2006/picture">
+                  <pic:nvPicPr>
+                    <pic:cNvPr id="33" name="Obraz 33" descr="Obraz zawierający tekst, linia, zrzut ekranu, Wykres&#10;&#10;Opis wygenerowany automatycznie"/>
+                    <pic:cNvPicPr/>
+                  </pic:nvPicPr>
+                  <pic:blipFill>
+                    <a:blip r:embed="rId35">
+                      <a:extLst>
+                        <a:ext uri="{28A0092B-C50C-407E-A947-70E740481C1C}">
+                          <a14:useLocalDpi xmlns:a14="http://schemas.microsoft.com/office/drawing/2010/main" val="0"/>
+                        </a:ext>
+                      </a:extLst>
+                    </a:blip>
+                    <a:stretch>
+                      <a:fillRect/>
+                    </a:stretch>
+                  </pic:blipFill>
+                  <pic:spPr>
+                    <a:xfrm>
+                      <a:off x="0" y="0"/>
+                      <a:ext cx="5256986" cy="3415584"/>
+                    </a:xfrm>
+                    <a:prstGeom prst="rect">
+                      <a:avLst/>
+                    </a:prstGeom>
+                  </pic:spPr>
+                </pic:pic>
+              </a:graphicData>
+            </a:graphic>
+          </wp:inline>
+        </w:drawing>
+      </w:r>
+    </w:p>
+    <w:p>
+      <w:pPr>
+        <w:pStyle w:val="Akapitzlist"/>
+        <w:ind w:left="1224" w:firstLine="624"/>
+        <w:jc w:val="center"/>
+      </w:pPr>
+      <w:r>
         <w:t xml:space="preserve">Wykres </w:t>
       </w:r>
       <w:r>
@@ -3256,8 +3312,996 @@
         <w:t xml:space="preserve">. </w:t>
       </w:r>
       <w:r>
-        <w:t>Wykresy norma wektora błędów</w:t>
-      </w:r>
+        <w:t>Wykres</w:t>
+      </w:r>
+      <w:r>
+        <w:t xml:space="preserve"> </w:t>
+      </w:r>
+      <w:r>
+        <w:t>norm</w:t>
+      </w:r>
+      <w:r>
+        <w:t>y</w:t>
+      </w:r>
+      <w:r>
+        <w:t xml:space="preserve"> wektora błędów</w:t>
+      </w:r>
+      <w:r>
+        <w:t xml:space="preserve"> dla interpolacji </w:t>
+      </w:r>
+      <w:proofErr w:type="spellStart"/>
+      <w:r>
+        <w:t>lagrange</w:t>
+      </w:r>
+      <w:proofErr w:type="spellEnd"/>
+      <w:r>
+        <w:t xml:space="preserve"> z </w:t>
+      </w:r>
+      <w:proofErr w:type="spellStart"/>
+      <w:r>
+        <w:t>wezlami</w:t>
+      </w:r>
+      <w:proofErr w:type="spellEnd"/>
+      <w:r>
+        <w:t xml:space="preserve"> </w:t>
+      </w:r>
+      <w:r>
+        <w:t>równoodległymi</w:t>
+      </w:r>
+      <w:r>
+        <w:t xml:space="preserve"> dla funkcji 1</w:t>
+      </w:r>
+    </w:p>
+    <w:p>
+      <w:pPr>
+        <w:pStyle w:val="Akapitzlist"/>
+        <w:ind w:left="792"/>
+        <w:jc w:val="center"/>
+      </w:pPr>
+    </w:p>
+    <w:p>
+      <w:pPr>
+        <w:pStyle w:val="Akapitzlist"/>
+        <w:numPr>
+          <w:ilvl w:val="2"/>
+          <w:numId w:val="1"/>
+        </w:numPr>
+      </w:pPr>
+      <w:r>
+        <w:t xml:space="preserve">Wykres błędu </w:t>
+      </w:r>
+      <w:r>
+        <w:t xml:space="preserve">funkcji 1 dla interpolacji </w:t>
+      </w:r>
+      <w:proofErr w:type="spellStart"/>
+      <w:r>
+        <w:t>lagrange</w:t>
+      </w:r>
+      <w:proofErr w:type="spellEnd"/>
+      <w:r>
+        <w:t xml:space="preserve"> z węzłami </w:t>
+      </w:r>
+      <w:proofErr w:type="spellStart"/>
+      <w:r>
+        <w:t>czebyszewa</w:t>
+      </w:r>
+      <w:proofErr w:type="spellEnd"/>
+      <w:r>
+        <w:tab/>
+      </w:r>
+    </w:p>
+    <w:p>
+      <w:pPr>
+        <w:pStyle w:val="Akapitzlist"/>
+        <w:ind w:left="1224"/>
+      </w:pPr>
+      <w:r>
+        <w:tab/>
+      </w:r>
+    </w:p>
+    <w:p>
+      <w:pPr>
+        <w:ind w:left="708" w:firstLine="708"/>
+      </w:pPr>
+      <w:r>
+        <w:rPr>
+          <w:noProof/>
+        </w:rPr>
+        <w:drawing>
+          <wp:inline distT="0" distB="0" distL="0" distR="0" wp14:anchorId="7B67AE47" wp14:editId="6BC21C8B">
+            <wp:extent cx="5217398" cy="3356962"/>
+            <wp:effectExtent l="0" t="0" r="2540" b="0"/>
+            <wp:docPr id="34" name="Obraz 34" descr="Obraz zawierający tekst, linia, Wykres, zrzut ekranu&#10;&#10;Opis wygenerowany automatycznie"/>
+            <wp:cNvGraphicFramePr>
+              <a:graphicFrameLocks xmlns:a="http://schemas.openxmlformats.org/drawingml/2006/main" noChangeAspect="1"/>
+            </wp:cNvGraphicFramePr>
+            <a:graphic xmlns:a="http://schemas.openxmlformats.org/drawingml/2006/main">
+              <a:graphicData uri="http://schemas.openxmlformats.org/drawingml/2006/picture">
+                <pic:pic xmlns:pic="http://schemas.openxmlformats.org/drawingml/2006/picture">
+                  <pic:nvPicPr>
+                    <pic:cNvPr id="34" name="Obraz 34" descr="Obraz zawierający tekst, linia, Wykres, zrzut ekranu&#10;&#10;Opis wygenerowany automatycznie"/>
+                    <pic:cNvPicPr/>
+                  </pic:nvPicPr>
+                  <pic:blipFill>
+                    <a:blip r:embed="rId36">
+                      <a:extLst>
+                        <a:ext uri="{28A0092B-C50C-407E-A947-70E740481C1C}">
+                          <a14:useLocalDpi xmlns:a14="http://schemas.microsoft.com/office/drawing/2010/main" val="0"/>
+                        </a:ext>
+                      </a:extLst>
+                    </a:blip>
+                    <a:stretch>
+                      <a:fillRect/>
+                    </a:stretch>
+                  </pic:blipFill>
+                  <pic:spPr>
+                    <a:xfrm>
+                      <a:off x="0" y="0"/>
+                      <a:ext cx="5248854" cy="3377201"/>
+                    </a:xfrm>
+                    <a:prstGeom prst="rect">
+                      <a:avLst/>
+                    </a:prstGeom>
+                  </pic:spPr>
+                </pic:pic>
+              </a:graphicData>
+            </a:graphic>
+          </wp:inline>
+        </w:drawing>
+      </w:r>
+    </w:p>
+    <w:p>
+      <w:pPr>
+        <w:pStyle w:val="Akapitzlist"/>
+        <w:ind w:left="1224" w:firstLine="624"/>
+        <w:jc w:val="center"/>
+        <w:sectPr>
+          <w:footerReference w:type="even" r:id="rId37"/>
+          <w:footerReference w:type="default" r:id="rId38"/>
+          <w:pgSz w:w="11906" w:h="16838"/>
+          <w:pgMar w:top="720" w:right="720" w:bottom="720" w:left="720" w:header="708" w:footer="708" w:gutter="0"/>
+          <w:cols w:space="708"/>
+          <w:docGrid w:linePitch="360"/>
+        </w:sectPr>
+      </w:pPr>
+      <w:r>
+        <w:t xml:space="preserve">Wykres </w:t>
+      </w:r>
+      <w:r>
+        <w:t>7</w:t>
+      </w:r>
+      <w:r>
+        <w:t>. Wykres norm</w:t>
+      </w:r>
+      <w:r>
+        <w:t>y</w:t>
+      </w:r>
+      <w:r>
+        <w:t xml:space="preserve"> wektora błędów dla interpolacji </w:t>
+      </w:r>
+      <w:proofErr w:type="spellStart"/>
+      <w:r>
+        <w:t>lagrange</w:t>
+      </w:r>
+      <w:proofErr w:type="spellEnd"/>
+      <w:r>
+        <w:t xml:space="preserve"> z </w:t>
+      </w:r>
+      <w:proofErr w:type="spellStart"/>
+      <w:r>
+        <w:t>wezlami</w:t>
+      </w:r>
+      <w:proofErr w:type="spellEnd"/>
+      <w:r>
+        <w:t xml:space="preserve"> </w:t>
+      </w:r>
+      <w:proofErr w:type="spellStart"/>
+      <w:r>
+        <w:t>czebyszewa</w:t>
+      </w:r>
+      <w:proofErr w:type="spellEnd"/>
+      <w:r>
+        <w:t xml:space="preserve"> dla funkcji 1</w:t>
+      </w:r>
+    </w:p>
+    <w:p>
+      <w:pPr>
+        <w:pStyle w:val="Akapitzlist"/>
+        <w:numPr>
+          <w:ilvl w:val="2"/>
+          <w:numId w:val="1"/>
+        </w:numPr>
+      </w:pPr>
+      <w:r>
+        <w:lastRenderedPageBreak/>
+        <w:t>Wykres błędu funkcji 1 dla kubicznej funkcji sklejanej z węzłami równoodległymi</w:t>
+      </w:r>
+    </w:p>
+    <w:p>
+      <w:pPr>
+        <w:pStyle w:val="Akapitzlist"/>
+        <w:ind w:left="1224"/>
+      </w:pPr>
+    </w:p>
+    <w:p>
+      <w:pPr>
+        <w:pStyle w:val="Akapitzlist"/>
+        <w:ind w:left="1416"/>
+      </w:pPr>
+      <w:r>
+        <w:rPr>
+          <w:noProof/>
+        </w:rPr>
+        <w:drawing>
+          <wp:inline distT="0" distB="0" distL="0" distR="0" wp14:anchorId="49B2150A" wp14:editId="39E5FD1A">
+            <wp:extent cx="5255649" cy="3414716"/>
+            <wp:effectExtent l="0" t="0" r="2540" b="1905"/>
+            <wp:docPr id="36" name="Obraz 36" descr="Obraz zawierający tekst, linia, zrzut ekranu, Wykres&#10;&#10;Opis wygenerowany automatycznie"/>
+            <wp:cNvGraphicFramePr>
+              <a:graphicFrameLocks xmlns:a="http://schemas.openxmlformats.org/drawingml/2006/main" noChangeAspect="1"/>
+            </wp:cNvGraphicFramePr>
+            <a:graphic xmlns:a="http://schemas.openxmlformats.org/drawingml/2006/main">
+              <a:graphicData uri="http://schemas.openxmlformats.org/drawingml/2006/picture">
+                <pic:pic xmlns:pic="http://schemas.openxmlformats.org/drawingml/2006/picture">
+                  <pic:nvPicPr>
+                    <pic:cNvPr id="36" name="Obraz 36" descr="Obraz zawierający tekst, linia, zrzut ekranu, Wykres&#10;&#10;Opis wygenerowany automatycznie"/>
+                    <pic:cNvPicPr/>
+                  </pic:nvPicPr>
+                  <pic:blipFill>
+                    <a:blip r:embed="rId39">
+                      <a:extLst>
+                        <a:ext uri="{28A0092B-C50C-407E-A947-70E740481C1C}">
+                          <a14:useLocalDpi xmlns:a14="http://schemas.microsoft.com/office/drawing/2010/main" val="0"/>
+                        </a:ext>
+                      </a:extLst>
+                    </a:blip>
+                    <a:stretch>
+                      <a:fillRect/>
+                    </a:stretch>
+                  </pic:blipFill>
+                  <pic:spPr>
+                    <a:xfrm>
+                      <a:off x="0" y="0"/>
+                      <a:ext cx="5303084" cy="3445536"/>
+                    </a:xfrm>
+                    <a:prstGeom prst="rect">
+                      <a:avLst/>
+                    </a:prstGeom>
+                  </pic:spPr>
+                </pic:pic>
+              </a:graphicData>
+            </a:graphic>
+          </wp:inline>
+        </w:drawing>
+      </w:r>
+    </w:p>
+    <w:p>
+      <w:pPr>
+        <w:ind w:left="1224" w:firstLine="192"/>
+        <w:jc w:val="center"/>
+      </w:pPr>
+      <w:r>
+        <w:t xml:space="preserve">Wykres </w:t>
+      </w:r>
+      <w:r>
+        <w:t>8</w:t>
+      </w:r>
+      <w:r>
+        <w:t xml:space="preserve">. Wykres normy wektora błędów </w:t>
+      </w:r>
+      <w:proofErr w:type="gramStart"/>
+      <w:r>
+        <w:t xml:space="preserve">dla  </w:t>
+      </w:r>
+      <w:proofErr w:type="spellStart"/>
+      <w:r>
+        <w:t>kubcznej</w:t>
+      </w:r>
+      <w:proofErr w:type="spellEnd"/>
+      <w:proofErr w:type="gramEnd"/>
+      <w:r>
+        <w:t xml:space="preserve"> funkcji sklejanej </w:t>
+      </w:r>
+      <w:r>
+        <w:t xml:space="preserve">z </w:t>
+      </w:r>
+      <w:proofErr w:type="spellStart"/>
+      <w:r>
+        <w:t>wezlami</w:t>
+      </w:r>
+      <w:proofErr w:type="spellEnd"/>
+      <w:r>
+        <w:t xml:space="preserve"> </w:t>
+      </w:r>
+      <w:r>
+        <w:t>równoodległymi</w:t>
+      </w:r>
+      <w:r>
+        <w:t xml:space="preserve"> dla funkcji 1</w:t>
+      </w:r>
+    </w:p>
+    <w:p>
+      <w:pPr>
+        <w:jc w:val="center"/>
+      </w:pPr>
+    </w:p>
+    <w:p>
+      <w:pPr>
+        <w:jc w:val="center"/>
+      </w:pPr>
+    </w:p>
+    <w:p>
+      <w:pPr>
+        <w:pStyle w:val="Akapitzlist"/>
+        <w:numPr>
+          <w:ilvl w:val="2"/>
+          <w:numId w:val="1"/>
+        </w:numPr>
+      </w:pPr>
+      <w:r>
+        <w:t xml:space="preserve">Wykres błędu funkcji 1 dla kubicznej funkcji sklejanej z węzłami </w:t>
+      </w:r>
+      <w:proofErr w:type="spellStart"/>
+      <w:r>
+        <w:t>czebyszewa</w:t>
+      </w:r>
+      <w:proofErr w:type="spellEnd"/>
+    </w:p>
+    <w:p>
+      <w:pPr>
+        <w:pStyle w:val="Akapitzlist"/>
+        <w:ind w:left="1224"/>
+      </w:pPr>
+    </w:p>
+    <w:p>
+      <w:pPr>
+        <w:ind w:left="1416"/>
+      </w:pPr>
+      <w:r>
+        <w:rPr>
+          <w:noProof/>
+        </w:rPr>
+        <w:drawing>
+          <wp:inline distT="0" distB="0" distL="0" distR="0" wp14:anchorId="49F86443" wp14:editId="68EAE286">
+            <wp:extent cx="5208996" cy="3351555"/>
+            <wp:effectExtent l="0" t="0" r="0" b="1270"/>
+            <wp:docPr id="37" name="Obraz 37" descr="Obraz zawierający tekst, linia, Wykres, zrzut ekranu&#10;&#10;Opis wygenerowany automatycznie"/>
+            <wp:cNvGraphicFramePr>
+              <a:graphicFrameLocks xmlns:a="http://schemas.openxmlformats.org/drawingml/2006/main" noChangeAspect="1"/>
+            </wp:cNvGraphicFramePr>
+            <a:graphic xmlns:a="http://schemas.openxmlformats.org/drawingml/2006/main">
+              <a:graphicData uri="http://schemas.openxmlformats.org/drawingml/2006/picture">
+                <pic:pic xmlns:pic="http://schemas.openxmlformats.org/drawingml/2006/picture">
+                  <pic:nvPicPr>
+                    <pic:cNvPr id="37" name="Obraz 37" descr="Obraz zawierający tekst, linia, Wykres, zrzut ekranu&#10;&#10;Opis wygenerowany automatycznie"/>
+                    <pic:cNvPicPr/>
+                  </pic:nvPicPr>
+                  <pic:blipFill>
+                    <a:blip r:embed="rId40">
+                      <a:extLst>
+                        <a:ext uri="{28A0092B-C50C-407E-A947-70E740481C1C}">
+                          <a14:useLocalDpi xmlns:a14="http://schemas.microsoft.com/office/drawing/2010/main" val="0"/>
+                        </a:ext>
+                      </a:extLst>
+                    </a:blip>
+                    <a:stretch>
+                      <a:fillRect/>
+                    </a:stretch>
+                  </pic:blipFill>
+                  <pic:spPr>
+                    <a:xfrm>
+                      <a:off x="0" y="0"/>
+                      <a:ext cx="5231193" cy="3365837"/>
+                    </a:xfrm>
+                    <a:prstGeom prst="rect">
+                      <a:avLst/>
+                    </a:prstGeom>
+                  </pic:spPr>
+                </pic:pic>
+              </a:graphicData>
+            </a:graphic>
+          </wp:inline>
+        </w:drawing>
+      </w:r>
+    </w:p>
+    <w:p>
+      <w:pPr>
+        <w:ind w:left="720" w:firstLine="708"/>
+        <w:jc w:val="center"/>
+      </w:pPr>
+      <w:r>
+        <w:t xml:space="preserve">Wykres </w:t>
+      </w:r>
+      <w:r>
+        <w:t>9</w:t>
+      </w:r>
+      <w:r>
+        <w:t xml:space="preserve">. Wykres normy wektora błędów </w:t>
+      </w:r>
+      <w:proofErr w:type="gramStart"/>
+      <w:r>
+        <w:t xml:space="preserve">dla  </w:t>
+      </w:r>
+      <w:proofErr w:type="spellStart"/>
+      <w:r>
+        <w:t>kubcznej</w:t>
+      </w:r>
+      <w:proofErr w:type="spellEnd"/>
+      <w:proofErr w:type="gramEnd"/>
+      <w:r>
+        <w:t xml:space="preserve"> funkcji sklejanej z </w:t>
+      </w:r>
+      <w:proofErr w:type="spellStart"/>
+      <w:r>
+        <w:t>wezlami</w:t>
+      </w:r>
+      <w:proofErr w:type="spellEnd"/>
+      <w:r>
+        <w:t xml:space="preserve"> </w:t>
+      </w:r>
+      <w:proofErr w:type="spellStart"/>
+      <w:r>
+        <w:t>czebyszewa</w:t>
+      </w:r>
+      <w:proofErr w:type="spellEnd"/>
+      <w:r>
+        <w:t xml:space="preserve"> dla funkcji 1</w:t>
+      </w:r>
+    </w:p>
+    <w:p/>
+    <w:p/>
+    <w:p>
+      <w:pPr>
+        <w:sectPr>
+          <w:footerReference w:type="even" r:id="rId41"/>
+          <w:footerReference w:type="default" r:id="rId42"/>
+          <w:pgSz w:w="11906" w:h="16838"/>
+          <w:pgMar w:top="720" w:right="720" w:bottom="720" w:left="720" w:header="708" w:footer="708" w:gutter="0"/>
+          <w:cols w:space="708"/>
+          <w:docGrid w:linePitch="360"/>
+        </w:sectPr>
+      </w:pPr>
+    </w:p>
+    <w:p>
+      <w:pPr>
+        <w:pStyle w:val="Akapitzlist"/>
+        <w:numPr>
+          <w:ilvl w:val="2"/>
+          <w:numId w:val="1"/>
+        </w:numPr>
+      </w:pPr>
+      <w:r>
+        <w:lastRenderedPageBreak/>
+        <w:t xml:space="preserve">Wykres błędu funkcji </w:t>
+      </w:r>
+      <w:r>
+        <w:t>2</w:t>
+      </w:r>
+      <w:r>
+        <w:t xml:space="preserve"> dla interpolacji </w:t>
+      </w:r>
+      <w:proofErr w:type="spellStart"/>
+      <w:r>
+        <w:t>lagange</w:t>
+      </w:r>
+      <w:proofErr w:type="spellEnd"/>
+      <w:r>
+        <w:t xml:space="preserve"> z węzłami równoodległymi</w:t>
+      </w:r>
+    </w:p>
+    <w:p>
+      <w:pPr>
+        <w:pStyle w:val="Akapitzlist"/>
+        <w:ind w:left="1224"/>
+      </w:pPr>
+    </w:p>
+    <w:p>
+      <w:pPr>
+        <w:ind w:left="1416"/>
+      </w:pPr>
+      <w:r>
+        <w:rPr>
+          <w:noProof/>
+        </w:rPr>
+        <w:drawing>
+          <wp:inline distT="0" distB="0" distL="0" distR="0" wp14:anchorId="2543FF5C" wp14:editId="2663C01B">
+            <wp:extent cx="5311030" cy="3395384"/>
+            <wp:effectExtent l="0" t="0" r="0" b="0"/>
+            <wp:docPr id="38" name="Obraz 38" descr="Obraz zawierający tekst, linia, Wykres, diagram&#10;&#10;Opis wygenerowany automatycznie"/>
+            <wp:cNvGraphicFramePr>
+              <a:graphicFrameLocks xmlns:a="http://schemas.openxmlformats.org/drawingml/2006/main" noChangeAspect="1"/>
+            </wp:cNvGraphicFramePr>
+            <a:graphic xmlns:a="http://schemas.openxmlformats.org/drawingml/2006/main">
+              <a:graphicData uri="http://schemas.openxmlformats.org/drawingml/2006/picture">
+                <pic:pic xmlns:pic="http://schemas.openxmlformats.org/drawingml/2006/picture">
+                  <pic:nvPicPr>
+                    <pic:cNvPr id="38" name="Obraz 38" descr="Obraz zawierający tekst, linia, Wykres, diagram&#10;&#10;Opis wygenerowany automatycznie"/>
+                    <pic:cNvPicPr/>
+                  </pic:nvPicPr>
+                  <pic:blipFill>
+                    <a:blip r:embed="rId43">
+                      <a:extLst>
+                        <a:ext uri="{28A0092B-C50C-407E-A947-70E740481C1C}">
+                          <a14:useLocalDpi xmlns:a14="http://schemas.microsoft.com/office/drawing/2010/main" val="0"/>
+                        </a:ext>
+                      </a:extLst>
+                    </a:blip>
+                    <a:stretch>
+                      <a:fillRect/>
+                    </a:stretch>
+                  </pic:blipFill>
+                  <pic:spPr>
+                    <a:xfrm>
+                      <a:off x="0" y="0"/>
+                      <a:ext cx="5343403" cy="3416080"/>
+                    </a:xfrm>
+                    <a:prstGeom prst="rect">
+                      <a:avLst/>
+                    </a:prstGeom>
+                  </pic:spPr>
+                </pic:pic>
+              </a:graphicData>
+            </a:graphic>
+          </wp:inline>
+        </w:drawing>
+      </w:r>
+    </w:p>
+    <w:p>
+      <w:pPr>
+        <w:pStyle w:val="Akapitzlist"/>
+        <w:ind w:left="1224" w:firstLine="624"/>
+        <w:jc w:val="center"/>
+      </w:pPr>
+      <w:r>
+        <w:t xml:space="preserve">Wykres </w:t>
+      </w:r>
+      <w:r>
+        <w:t>10</w:t>
+      </w:r>
+      <w:r>
+        <w:t xml:space="preserve">. Wykres normy wektora błędów dla interpolacji </w:t>
+      </w:r>
+      <w:proofErr w:type="spellStart"/>
+      <w:r>
+        <w:t>lagrange</w:t>
+      </w:r>
+      <w:proofErr w:type="spellEnd"/>
+      <w:r>
+        <w:t xml:space="preserve"> z </w:t>
+      </w:r>
+      <w:proofErr w:type="spellStart"/>
+      <w:r>
+        <w:t>wezlami</w:t>
+      </w:r>
+      <w:proofErr w:type="spellEnd"/>
+      <w:r>
+        <w:t xml:space="preserve"> równoodległymi dla funkcji </w:t>
+      </w:r>
+      <w:r>
+        <w:t>2</w:t>
+      </w:r>
+    </w:p>
+    <w:p>
+      <w:pPr>
+        <w:pStyle w:val="Akapitzlist"/>
+        <w:ind w:left="1224" w:firstLine="624"/>
+        <w:jc w:val="center"/>
+      </w:pPr>
+    </w:p>
+    <w:p>
+      <w:pPr>
+        <w:pStyle w:val="Akapitzlist"/>
+        <w:ind w:left="1224" w:firstLine="624"/>
+        <w:jc w:val="center"/>
+      </w:pPr>
+    </w:p>
+    <w:p>
+      <w:pPr>
+        <w:pStyle w:val="Akapitzlist"/>
+        <w:numPr>
+          <w:ilvl w:val="2"/>
+          <w:numId w:val="1"/>
+        </w:numPr>
+      </w:pPr>
+      <w:r>
+        <w:t xml:space="preserve">Wykres błędu funkcji </w:t>
+      </w:r>
+      <w:r>
+        <w:t xml:space="preserve">2 </w:t>
+      </w:r>
+      <w:r>
+        <w:t xml:space="preserve">dla interpolacji </w:t>
+      </w:r>
+      <w:proofErr w:type="spellStart"/>
+      <w:r>
+        <w:t>lagrange</w:t>
+      </w:r>
+      <w:proofErr w:type="spellEnd"/>
+      <w:r>
+        <w:t xml:space="preserve"> z węzłami </w:t>
+      </w:r>
+      <w:proofErr w:type="spellStart"/>
+      <w:r>
+        <w:t>czebyszewa</w:t>
+      </w:r>
+      <w:proofErr w:type="spellEnd"/>
+      <w:r>
+        <w:tab/>
+      </w:r>
+    </w:p>
+    <w:p>
+      <w:pPr>
+        <w:pStyle w:val="Akapitzlist"/>
+        <w:ind w:left="1224"/>
+      </w:pPr>
+    </w:p>
+    <w:p>
+      <w:pPr>
+        <w:pStyle w:val="Akapitzlist"/>
+        <w:ind w:left="1416"/>
+      </w:pPr>
+      <w:r>
+        <w:rPr>
+          <w:noProof/>
+        </w:rPr>
+        <w:drawing>
+          <wp:inline distT="0" distB="0" distL="0" distR="0" wp14:anchorId="0101810F" wp14:editId="5E30590F">
+            <wp:extent cx="5274310" cy="3371910"/>
+            <wp:effectExtent l="0" t="0" r="0" b="6350"/>
+            <wp:docPr id="39" name="Obraz 39" descr="Obraz zawierający tekst, linia, Wykres, numer&#10;&#10;Opis wygenerowany automatycznie"/>
+            <wp:cNvGraphicFramePr>
+              <a:graphicFrameLocks xmlns:a="http://schemas.openxmlformats.org/drawingml/2006/main" noChangeAspect="1"/>
+            </wp:cNvGraphicFramePr>
+            <a:graphic xmlns:a="http://schemas.openxmlformats.org/drawingml/2006/main">
+              <a:graphicData uri="http://schemas.openxmlformats.org/drawingml/2006/picture">
+                <pic:pic xmlns:pic="http://schemas.openxmlformats.org/drawingml/2006/picture">
+                  <pic:nvPicPr>
+                    <pic:cNvPr id="39" name="Obraz 39" descr="Obraz zawierający tekst, linia, Wykres, numer&#10;&#10;Opis wygenerowany automatycznie"/>
+                    <pic:cNvPicPr/>
+                  </pic:nvPicPr>
+                  <pic:blipFill>
+                    <a:blip r:embed="rId44">
+                      <a:extLst>
+                        <a:ext uri="{28A0092B-C50C-407E-A947-70E740481C1C}">
+                          <a14:useLocalDpi xmlns:a14="http://schemas.microsoft.com/office/drawing/2010/main" val="0"/>
+                        </a:ext>
+                      </a:extLst>
+                    </a:blip>
+                    <a:stretch>
+                      <a:fillRect/>
+                    </a:stretch>
+                  </pic:blipFill>
+                  <pic:spPr>
+                    <a:xfrm>
+                      <a:off x="0" y="0"/>
+                      <a:ext cx="5299419" cy="3387962"/>
+                    </a:xfrm>
+                    <a:prstGeom prst="rect">
+                      <a:avLst/>
+                    </a:prstGeom>
+                  </pic:spPr>
+                </pic:pic>
+              </a:graphicData>
+            </a:graphic>
+          </wp:inline>
+        </w:drawing>
+      </w:r>
+    </w:p>
+    <w:p>
+      <w:pPr>
+        <w:pStyle w:val="Akapitzlist"/>
+        <w:ind w:left="1224" w:firstLine="624"/>
+        <w:jc w:val="center"/>
+      </w:pPr>
+      <w:r>
+        <w:t xml:space="preserve">Wykres </w:t>
+      </w:r>
+      <w:r>
+        <w:t>11</w:t>
+      </w:r>
+      <w:r>
+        <w:t xml:space="preserve">. Wykres normy wektora błędów dla interpolacji </w:t>
+      </w:r>
+      <w:proofErr w:type="spellStart"/>
+      <w:r>
+        <w:t>lagrange</w:t>
+      </w:r>
+      <w:proofErr w:type="spellEnd"/>
+      <w:r>
+        <w:t xml:space="preserve"> z </w:t>
+      </w:r>
+      <w:proofErr w:type="spellStart"/>
+      <w:r>
+        <w:t>wezlami</w:t>
+      </w:r>
+      <w:proofErr w:type="spellEnd"/>
+      <w:r>
+        <w:t xml:space="preserve"> </w:t>
+      </w:r>
+      <w:proofErr w:type="spellStart"/>
+      <w:r>
+        <w:t>czebyszewa</w:t>
+      </w:r>
+      <w:proofErr w:type="spellEnd"/>
+      <w:r>
+        <w:t xml:space="preserve"> dla funkcji </w:t>
+      </w:r>
+      <w:r>
+        <w:t>2</w:t>
+      </w:r>
+    </w:p>
+    <w:p>
+      <w:pPr>
+        <w:pStyle w:val="Akapitzlist"/>
+        <w:ind w:left="1224" w:firstLine="624"/>
+        <w:jc w:val="center"/>
+        <w:sectPr>
+          <w:footerReference w:type="even" r:id="rId45"/>
+          <w:footerReference w:type="default" r:id="rId46"/>
+          <w:pgSz w:w="11906" w:h="16838"/>
+          <w:pgMar w:top="720" w:right="720" w:bottom="720" w:left="720" w:header="708" w:footer="708" w:gutter="0"/>
+          <w:cols w:space="708"/>
+          <w:docGrid w:linePitch="360"/>
+        </w:sectPr>
+      </w:pPr>
+    </w:p>
+    <w:p>
+      <w:pPr>
+        <w:pStyle w:val="Akapitzlist"/>
+        <w:numPr>
+          <w:ilvl w:val="2"/>
+          <w:numId w:val="1"/>
+        </w:numPr>
+      </w:pPr>
+      <w:r>
+        <w:lastRenderedPageBreak/>
+        <w:t xml:space="preserve">Wykres błędu funkcji </w:t>
+      </w:r>
+      <w:r>
+        <w:t>2</w:t>
+      </w:r>
+      <w:r>
+        <w:t xml:space="preserve"> dla kubicznej funkcji sklejanej z węzłami równoodległymi</w:t>
+      </w:r>
+    </w:p>
+    <w:p>
+      <w:pPr>
+        <w:pStyle w:val="Akapitzlist"/>
+        <w:ind w:left="1224"/>
+      </w:pPr>
+    </w:p>
+    <w:p>
+      <w:pPr>
+        <w:ind w:left="1416"/>
+      </w:pPr>
+      <w:r>
+        <w:rPr>
+          <w:noProof/>
+        </w:rPr>
+        <w:drawing>
+          <wp:inline distT="0" distB="0" distL="0" distR="0" wp14:anchorId="275F2383" wp14:editId="7167B510">
+            <wp:extent cx="5151984" cy="3293706"/>
+            <wp:effectExtent l="0" t="0" r="4445" b="0"/>
+            <wp:docPr id="40" name="Obraz 40" descr="Obraz zawierający tekst, linia, Wykres, diagram&#10;&#10;Opis wygenerowany automatycznie"/>
+            <wp:cNvGraphicFramePr>
+              <a:graphicFrameLocks xmlns:a="http://schemas.openxmlformats.org/drawingml/2006/main" noChangeAspect="1"/>
+            </wp:cNvGraphicFramePr>
+            <a:graphic xmlns:a="http://schemas.openxmlformats.org/drawingml/2006/main">
+              <a:graphicData uri="http://schemas.openxmlformats.org/drawingml/2006/picture">
+                <pic:pic xmlns:pic="http://schemas.openxmlformats.org/drawingml/2006/picture">
+                  <pic:nvPicPr>
+                    <pic:cNvPr id="40" name="Obraz 40" descr="Obraz zawierający tekst, linia, Wykres, diagram&#10;&#10;Opis wygenerowany automatycznie"/>
+                    <pic:cNvPicPr/>
+                  </pic:nvPicPr>
+                  <pic:blipFill>
+                    <a:blip r:embed="rId47">
+                      <a:extLst>
+                        <a:ext uri="{28A0092B-C50C-407E-A947-70E740481C1C}">
+                          <a14:useLocalDpi xmlns:a14="http://schemas.microsoft.com/office/drawing/2010/main" val="0"/>
+                        </a:ext>
+                      </a:extLst>
+                    </a:blip>
+                    <a:stretch>
+                      <a:fillRect/>
+                    </a:stretch>
+                  </pic:blipFill>
+                  <pic:spPr>
+                    <a:xfrm>
+                      <a:off x="0" y="0"/>
+                      <a:ext cx="5195286" cy="3321389"/>
+                    </a:xfrm>
+                    <a:prstGeom prst="rect">
+                      <a:avLst/>
+                    </a:prstGeom>
+                  </pic:spPr>
+                </pic:pic>
+              </a:graphicData>
+            </a:graphic>
+          </wp:inline>
+        </w:drawing>
+      </w:r>
+    </w:p>
+    <w:p>
+      <w:pPr>
+        <w:ind w:left="1224" w:firstLine="192"/>
+        <w:jc w:val="center"/>
+      </w:pPr>
+      <w:r>
+        <w:tab/>
+      </w:r>
+      <w:r>
+        <w:tab/>
+      </w:r>
+      <w:r>
+        <w:t xml:space="preserve">Wykres </w:t>
+      </w:r>
+      <w:r>
+        <w:t>12</w:t>
+      </w:r>
+      <w:r>
+        <w:t xml:space="preserve">. Wykres normy wektora błędów </w:t>
+      </w:r>
+      <w:proofErr w:type="gramStart"/>
+      <w:r>
+        <w:t xml:space="preserve">dla  </w:t>
+      </w:r>
+      <w:proofErr w:type="spellStart"/>
+      <w:r>
+        <w:t>kubcznej</w:t>
+      </w:r>
+      <w:proofErr w:type="spellEnd"/>
+      <w:proofErr w:type="gramEnd"/>
+      <w:r>
+        <w:t xml:space="preserve"> funkcji sklejanej z </w:t>
+      </w:r>
+      <w:proofErr w:type="spellStart"/>
+      <w:r>
+        <w:t>wezlami</w:t>
+      </w:r>
+      <w:proofErr w:type="spellEnd"/>
+      <w:r>
+        <w:t xml:space="preserve"> równoodległymi dla funkcji </w:t>
+      </w:r>
+      <w:r>
+        <w:t>2</w:t>
+      </w:r>
+    </w:p>
+    <w:p>
+      <w:pPr>
+        <w:ind w:left="1224" w:firstLine="192"/>
+        <w:jc w:val="center"/>
+      </w:pPr>
+    </w:p>
+    <w:p>
+      <w:pPr>
+        <w:ind w:left="1224" w:firstLine="192"/>
+        <w:jc w:val="center"/>
+      </w:pPr>
+    </w:p>
+    <w:p>
+      <w:pPr>
+        <w:pStyle w:val="Akapitzlist"/>
+        <w:numPr>
+          <w:ilvl w:val="2"/>
+          <w:numId w:val="1"/>
+        </w:numPr>
+      </w:pPr>
+      <w:r>
+        <w:t xml:space="preserve">Wykres błędu funkcji 1 dla kubicznej funkcji sklejanej z węzłami </w:t>
+      </w:r>
+      <w:proofErr w:type="spellStart"/>
+      <w:r>
+        <w:t>czebyszewa</w:t>
+      </w:r>
+      <w:proofErr w:type="spellEnd"/>
+    </w:p>
+    <w:p>
+      <w:pPr>
+        <w:ind w:left="1416"/>
+      </w:pPr>
+      <w:r>
+        <w:rPr>
+          <w:noProof/>
+        </w:rPr>
+        <w:drawing>
+          <wp:inline distT="0" distB="0" distL="0" distR="0" wp14:anchorId="594E576B" wp14:editId="24FB93D2">
+            <wp:extent cx="5208996" cy="3351555"/>
+            <wp:effectExtent l="0" t="0" r="0" b="1270"/>
+            <wp:docPr id="41" name="Obraz 41" descr="Obraz zawierający tekst, linia, Wykres, zrzut ekranu&#10;&#10;Opis wygenerowany automatycznie"/>
+            <wp:cNvGraphicFramePr>
+              <a:graphicFrameLocks xmlns:a="http://schemas.openxmlformats.org/drawingml/2006/main" noChangeAspect="1"/>
+            </wp:cNvGraphicFramePr>
+            <a:graphic xmlns:a="http://schemas.openxmlformats.org/drawingml/2006/main">
+              <a:graphicData uri="http://schemas.openxmlformats.org/drawingml/2006/picture">
+                <pic:pic xmlns:pic="http://schemas.openxmlformats.org/drawingml/2006/picture">
+                  <pic:nvPicPr>
+                    <pic:cNvPr id="41" name="Obraz 41" descr="Obraz zawierający tekst, linia, Wykres, zrzut ekranu&#10;&#10;Opis wygenerowany automatycznie"/>
+                    <pic:cNvPicPr/>
+                  </pic:nvPicPr>
+                  <pic:blipFill>
+                    <a:blip r:embed="rId48">
+                      <a:extLst>
+                        <a:ext uri="{28A0092B-C50C-407E-A947-70E740481C1C}">
+                          <a14:useLocalDpi xmlns:a14="http://schemas.microsoft.com/office/drawing/2010/main" val="0"/>
+                        </a:ext>
+                      </a:extLst>
+                    </a:blip>
+                    <a:stretch>
+                      <a:fillRect/>
+                    </a:stretch>
+                  </pic:blipFill>
+                  <pic:spPr>
+                    <a:xfrm>
+                      <a:off x="0" y="0"/>
+                      <a:ext cx="5231032" cy="3365734"/>
+                    </a:xfrm>
+                    <a:prstGeom prst="rect">
+                      <a:avLst/>
+                    </a:prstGeom>
+                  </pic:spPr>
+                </pic:pic>
+              </a:graphicData>
+            </a:graphic>
+          </wp:inline>
+        </w:drawing>
+      </w:r>
+    </w:p>
+    <w:p>
+      <w:pPr>
+        <w:ind w:left="720" w:firstLine="708"/>
+        <w:jc w:val="center"/>
+        <w:sectPr>
+          <w:pgSz w:w="11906" w:h="16838"/>
+          <w:pgMar w:top="720" w:right="720" w:bottom="720" w:left="720" w:header="708" w:footer="708" w:gutter="0"/>
+          <w:cols w:space="708"/>
+          <w:docGrid w:linePitch="360"/>
+        </w:sectPr>
+      </w:pPr>
+      <w:r>
+        <w:tab/>
+      </w:r>
+      <w:r>
+        <w:t xml:space="preserve">Wykres </w:t>
+      </w:r>
+      <w:r>
+        <w:t>13</w:t>
+      </w:r>
+      <w:r>
+        <w:t xml:space="preserve">. Wykres normy wektora błędów </w:t>
+      </w:r>
+      <w:proofErr w:type="gramStart"/>
+      <w:r>
+        <w:t xml:space="preserve">dla  </w:t>
+      </w:r>
+      <w:r>
+        <w:t>kubicznej</w:t>
+      </w:r>
+      <w:proofErr w:type="gramEnd"/>
+      <w:r>
+        <w:t xml:space="preserve"> funkcji sklejanej z </w:t>
+      </w:r>
+      <w:r>
+        <w:t>węzłami</w:t>
+      </w:r>
+      <w:r>
+        <w:t xml:space="preserve"> </w:t>
+      </w:r>
+      <w:proofErr w:type="spellStart"/>
+      <w:r>
+        <w:t>czebyszewa</w:t>
+      </w:r>
+      <w:proofErr w:type="spellEnd"/>
+      <w:r>
+        <w:t xml:space="preserve"> dla </w:t>
+      </w:r>
+      <w:proofErr w:type="spellStart"/>
+      <w:r>
+        <w:t>funkc</w:t>
+      </w:r>
+      <w:r>
+        <w:t>ij</w:t>
+      </w:r>
+      <w:proofErr w:type="spellEnd"/>
     </w:p>
     <w:p/>
     <w:p>
@@ -3272,13 +4316,56 @@
         <w:t>Wnioski</w:t>
       </w:r>
     </w:p>
+    <w:p/>
     <w:p>
       <w:pPr>
         <w:pStyle w:val="Akapitzlist"/>
         <w:ind w:left="360"/>
       </w:pPr>
       <w:r>
-        <w:t xml:space="preserve">Dla obu funkcji </w:t>
+        <w:t xml:space="preserve">Metoda funkcji sklejanych wydaje się dawać lepsze wyniki niż interpolacja </w:t>
+      </w:r>
+      <w:proofErr w:type="spellStart"/>
+      <w:r>
+        <w:t>Lagrange'a</w:t>
+      </w:r>
+      <w:proofErr w:type="spellEnd"/>
+      <w:r>
+        <w:t xml:space="preserve">, ponieważ funkcje sklejane są w stanie lepiej dostosować się do bardziej złożonych kształtów funkcji. Interpolacja </w:t>
+      </w:r>
+      <w:proofErr w:type="spellStart"/>
+      <w:r>
+        <w:t>Lagrange'a</w:t>
+      </w:r>
+      <w:proofErr w:type="spellEnd"/>
+      <w:r>
+        <w:t xml:space="preserve">, zwłaszcza z równoodległymi węzłami, może prowadzić do efektu </w:t>
+      </w:r>
+      <w:proofErr w:type="spellStart"/>
+      <w:r>
+        <w:t>Rungego</w:t>
+      </w:r>
+      <w:proofErr w:type="spellEnd"/>
+      <w:r>
+        <w:t>, co oznacza, że przy zbyt dużym stopniu wielomianu interpolacyjnego mogą wystąpić oscylacje w okolicach krańców przedziału.</w:t>
+      </w:r>
+    </w:p>
+    <w:p>
+      <w:pPr>
+        <w:pStyle w:val="Akapitzlist"/>
+        <w:ind w:left="360"/>
+      </w:pPr>
+    </w:p>
+    <w:p>
+      <w:pPr>
+        <w:pStyle w:val="Akapitzlist"/>
+        <w:ind w:left="360"/>
+      </w:pPr>
+      <w:r>
+        <w:t>W przypadku obu funkcji</w:t>
+      </w:r>
+      <w:r>
+        <w:t xml:space="preserve"> </w:t>
       </w:r>
       <m:oMath>
         <m:sSub>
@@ -3368,18 +4455,10 @@
         <w:rPr>
           <w:rFonts w:eastAsiaTheme="minorEastAsia"/>
         </w:rPr>
-        <w:t xml:space="preserve">, </w:t>
-      </w:r>
-      <w:r>
-        <w:t xml:space="preserve">metoda funkcji sklejanych wydaje się dawać lepsze wyniki niż metoda interpolacji Lagrange'a. Wynika to z tego, że funkcje sklejane są w stanie dostosować się do bardziej złożonych kształtów funkcji, podczas gdy interpolacja Lagrange'a może prowadzić do efektu </w:t>
-      </w:r>
-      <w:proofErr w:type="spellStart"/>
-      <w:r>
-        <w:t>Rungego</w:t>
-      </w:r>
-      <w:proofErr w:type="spellEnd"/>
-      <w:r>
-        <w:t>, szczególnie gdy używamy równoodległych węzłów interpolacji.</w:t>
+        <w:t xml:space="preserve"> </w:t>
+      </w:r>
+      <w:r>
+        <w:t xml:space="preserve"> równoodległe węzły interpolacji wydają się być mniej skuteczne niż węzły Czebyszewa. Weźmy pod uwagę, że w przypadku interpolacji z równoodległymi węzłami, równomierne próbkowanie funkcji może prowadzić do niedokładnych wyników interpolacji, zwłaszcza dla funkcji o złożonym kształcie.</w:t>
       </w:r>
     </w:p>
     <w:p>
@@ -3394,298 +4473,13 @@
         <w:ind w:left="360"/>
       </w:pPr>
       <w:r>
-        <w:t>W przypadku obu funkcji</w:t>
-      </w:r>
-      <w:r>
-        <w:t xml:space="preserve"> </w:t>
-      </w:r>
-      <m:oMath>
-        <m:sSub>
-          <m:sSubPr>
-            <m:ctrlPr>
-              <w:rPr>
-                <w:rFonts w:ascii="Cambria Math" w:hAnsi="Cambria Math"/>
-                <w:i/>
-              </w:rPr>
-            </m:ctrlPr>
-          </m:sSubPr>
-          <m:e>
-            <m:r>
-              <w:rPr>
-                <w:rFonts w:ascii="Cambria Math" w:hAnsi="Cambria Math"/>
-              </w:rPr>
-              <m:t>f</m:t>
-            </m:r>
-          </m:e>
-          <m:sub>
-            <m:r>
-              <w:rPr>
-                <w:rFonts w:ascii="Cambria Math" w:hAnsi="Cambria Math"/>
-              </w:rPr>
-              <m:t>1</m:t>
-            </m:r>
-          </m:sub>
-        </m:sSub>
-        <m:d>
-          <m:dPr>
-            <m:ctrlPr>
-              <w:rPr>
-                <w:rFonts w:ascii="Cambria Math" w:hAnsi="Cambria Math"/>
-                <w:i/>
-              </w:rPr>
-            </m:ctrlPr>
-          </m:dPr>
-          <m:e>
-            <m:r>
-              <w:rPr>
-                <w:rFonts w:ascii="Cambria Math" w:hAnsi="Cambria Math"/>
-              </w:rPr>
-              <m:t>x</m:t>
-            </m:r>
-          </m:e>
-        </m:d>
-        <m:r>
-          <w:rPr>
-            <w:rFonts w:ascii="Cambria Math" w:hAnsi="Cambria Math"/>
-          </w:rPr>
-          <m:t xml:space="preserve"> i </m:t>
-        </m:r>
-        <m:sSub>
-          <m:sSubPr>
-            <m:ctrlPr>
-              <w:rPr>
-                <w:rFonts w:ascii="Cambria Math" w:hAnsi="Cambria Math"/>
-                <w:i/>
-              </w:rPr>
-            </m:ctrlPr>
-          </m:sSubPr>
-          <m:e>
-            <m:r>
-              <w:rPr>
-                <w:rFonts w:ascii="Cambria Math" w:hAnsi="Cambria Math"/>
-              </w:rPr>
-              <m:t>f</m:t>
-            </m:r>
-          </m:e>
-          <m:sub>
-            <m:r>
-              <w:rPr>
-                <w:rFonts w:ascii="Cambria Math" w:hAnsi="Cambria Math"/>
-              </w:rPr>
-              <m:t>2</m:t>
-            </m:r>
-          </m:sub>
-        </m:sSub>
-        <m:r>
-          <w:rPr>
-            <w:rFonts w:ascii="Cambria Math" w:hAnsi="Cambria Math"/>
-          </w:rPr>
-          <m:t>(x)</m:t>
-        </m:r>
-      </m:oMath>
-      <w:r>
-        <w:rPr>
-          <w:rFonts w:eastAsiaTheme="minorEastAsia"/>
-        </w:rPr>
-        <w:t xml:space="preserve">, </w:t>
-      </w:r>
-      <w:r>
-        <w:t xml:space="preserve"> równoodległe węzły interpolacji wydają się być równie skuteczne, a nawet lepsze niż węzły Czebyszewa. </w:t>
-      </w:r>
-      <w:r>
-        <w:t>R</w:t>
-      </w:r>
-      <w:r>
-        <w:t>ównoodległe węzły pozwalają na równomierne próbkowanie funkcji, co prowadzi do dobrze zrównoważonych wyników interpolacji. Należy jednak zauważyć, że dla</w:t>
-      </w:r>
-      <w:r>
-        <w:t xml:space="preserve"> tych funkcji, </w:t>
-      </w:r>
-      <w:r>
-        <w:t>wzrost błędu może wystąpić po przekroczeniu pewnej liczby węzłów interpolacji, szczególnie dla węzłów Czebyszewa</w:t>
-      </w:r>
-      <w:r>
-        <w:t xml:space="preserve"> w obu funkcjach. Dla </w:t>
-      </w:r>
-      <m:oMath>
-        <m:sSub>
-          <m:sSubPr>
-            <m:ctrlPr>
-              <w:rPr>
-                <w:rFonts w:ascii="Cambria Math" w:hAnsi="Cambria Math"/>
-                <w:i/>
-              </w:rPr>
-            </m:ctrlPr>
-          </m:sSubPr>
-          <m:e>
-            <m:r>
-              <w:rPr>
-                <w:rFonts w:ascii="Cambria Math" w:hAnsi="Cambria Math"/>
-              </w:rPr>
-              <m:t>f</m:t>
-            </m:r>
-          </m:e>
-          <m:sub>
-            <m:r>
-              <w:rPr>
-                <w:rFonts w:ascii="Cambria Math" w:hAnsi="Cambria Math"/>
-              </w:rPr>
-              <m:t>2</m:t>
-            </m:r>
-          </m:sub>
-        </m:sSub>
-        <m:d>
-          <m:dPr>
-            <m:ctrlPr>
-              <w:rPr>
-                <w:rFonts w:ascii="Cambria Math" w:hAnsi="Cambria Math"/>
-                <w:i/>
-              </w:rPr>
-            </m:ctrlPr>
-          </m:dPr>
-          <m:e>
-            <m:r>
-              <w:rPr>
-                <w:rFonts w:ascii="Cambria Math" w:hAnsi="Cambria Math"/>
-              </w:rPr>
-              <m:t>x</m:t>
-            </m:r>
-          </m:e>
-        </m:d>
-      </m:oMath>
-      <w:r>
-        <w:rPr>
-          <w:rFonts w:eastAsiaTheme="minorEastAsia"/>
-        </w:rPr>
-        <w:t xml:space="preserve"> wzrost ten jest widoczny od około 48 węzła znacznie</w:t>
-      </w:r>
-      <w:r>
-        <w:t>.</w:t>
-      </w:r>
-      <w:r>
-        <w:t xml:space="preserve"> Dla </w:t>
-      </w:r>
-      <m:oMath>
-        <m:sSub>
-          <m:sSubPr>
-            <m:ctrlPr>
-              <w:rPr>
-                <w:rFonts w:ascii="Cambria Math" w:hAnsi="Cambria Math"/>
-                <w:i/>
-              </w:rPr>
-            </m:ctrlPr>
-          </m:sSubPr>
-          <m:e>
-            <m:r>
-              <w:rPr>
-                <w:rFonts w:ascii="Cambria Math" w:hAnsi="Cambria Math"/>
-              </w:rPr>
-              <m:t>f</m:t>
-            </m:r>
-          </m:e>
-          <m:sub>
-            <m:r>
-              <w:rPr>
-                <w:rFonts w:ascii="Cambria Math" w:hAnsi="Cambria Math"/>
-              </w:rPr>
-              <m:t>1</m:t>
-            </m:r>
-          </m:sub>
-        </m:sSub>
-        <m:d>
-          <m:dPr>
-            <m:ctrlPr>
-              <w:rPr>
-                <w:rFonts w:ascii="Cambria Math" w:hAnsi="Cambria Math"/>
-                <w:i/>
-              </w:rPr>
-            </m:ctrlPr>
-          </m:dPr>
-          <m:e>
-            <m:r>
-              <w:rPr>
-                <w:rFonts w:ascii="Cambria Math" w:hAnsi="Cambria Math"/>
-              </w:rPr>
-              <m:t>x</m:t>
-            </m:r>
-          </m:e>
-        </m:d>
-      </m:oMath>
-      <w:r>
-        <w:rPr>
-          <w:rFonts w:eastAsiaTheme="minorEastAsia"/>
-        </w:rPr>
-        <w:t xml:space="preserve">, także jest widoczny wzrost znacznie łagodniejszy od </w:t>
-      </w:r>
-      <m:oMath>
-        <m:sSub>
-          <m:sSubPr>
-            <m:ctrlPr>
-              <w:rPr>
-                <w:rFonts w:ascii="Cambria Math" w:hAnsi="Cambria Math"/>
-                <w:i/>
-              </w:rPr>
-            </m:ctrlPr>
-          </m:sSubPr>
-          <m:e>
-            <m:r>
-              <w:rPr>
-                <w:rFonts w:ascii="Cambria Math" w:hAnsi="Cambria Math"/>
-              </w:rPr>
-              <m:t>f</m:t>
-            </m:r>
-          </m:e>
-          <m:sub>
-            <m:r>
-              <w:rPr>
-                <w:rFonts w:ascii="Cambria Math" w:hAnsi="Cambria Math"/>
-              </w:rPr>
-              <m:t>2</m:t>
-            </m:r>
-          </m:sub>
-        </m:sSub>
-        <m:d>
-          <m:dPr>
-            <m:ctrlPr>
-              <w:rPr>
-                <w:rFonts w:ascii="Cambria Math" w:hAnsi="Cambria Math"/>
-                <w:i/>
-              </w:rPr>
-            </m:ctrlPr>
-          </m:dPr>
-          <m:e>
-            <m:r>
-              <w:rPr>
-                <w:rFonts w:ascii="Cambria Math" w:hAnsi="Cambria Math"/>
-              </w:rPr>
-              <m:t>x</m:t>
-            </m:r>
-          </m:e>
-        </m:d>
-      </m:oMath>
-      <w:r>
-        <w:rPr>
-          <w:rFonts w:eastAsiaTheme="minorEastAsia"/>
-        </w:rPr>
-        <w:t>, ale za to zaczynający się do 40 węzła.</w:t>
-      </w:r>
-      <w:r>
-        <w:rPr>
-          <w:rFonts w:eastAsiaTheme="minorEastAsia"/>
-        </w:rPr>
-        <w:t xml:space="preserve"> Ogólnie rzecz biorąc do 40 węzła obje funkcje radzą sobie świetnie oraz obie metody.</w:t>
+        <w:t>Podsumowując, w</w:t>
+      </w:r>
+      <w:r>
+        <w:t>ęzły Czebyszewa są preferowanym wyborem dla interpolacji, szczególnie dla funkcji o złożonym kształcie. Dzięki temu, że węzły Czebyszewa są gęściej rozmieszczone w obszarach, gdzie funkcja ma duże zmiany, można uzyskać lepszą jakość interpolacji w porównaniu do równoodległych węzłów interpolacji. Jednakże, należy pamiętać, że w niektórych przypadkach, zwłaszcza dla funkcji o regularnym kształcie, interpolacja z równoodległymi węzłami może być równie skuteczna, a nawet lepsza niż interpolacja z węzłami Czebyszewa. W takich przypadkach kluczowe jest odpowiednie dostosowanie wyboru węzłów interpolacji do kształtu funkcji, aby uzyskać dokładne wyniki interpolacji.</w:t>
       </w:r>
     </w:p>
     <w:p/>
-    <w:p>
-      <w:pPr>
-        <w:pStyle w:val="Akapitzlist"/>
-        <w:ind w:left="360"/>
-      </w:pPr>
-      <w:r>
-        <w:t>Interpolacja z równoodległymi węzłami interpolacji może być równie skuteczna, a nawet lepsza niż interpolacja z węzłami Czebyszewa. Jest to szczególnie prawdziwe w przypadku funkcji o złożonym kształcie, gdzie równomierne próbkowanie funkcji jest kluczowe dla uzyskania dokładnych wyników interpolacji.</w:t>
-      </w:r>
-    </w:p>
     <w:p>
       <w:pPr>
         <w:pStyle w:val="Akapitzlist"/>
@@ -3745,8 +4539,6 @@
       </w:r>
     </w:p>
     <w:sectPr>
-      <w:footerReference w:type="even" r:id="rId35"/>
-      <w:footerReference w:type="default" r:id="rId36"/>
       <w:pgSz w:w="11906" w:h="16838"/>
       <w:pgMar w:top="720" w:right="720" w:bottom="720" w:left="720" w:header="708" w:footer="708" w:gutter="0"/>
       <w:cols w:space="708"/>
@@ -3834,6 +4626,249 @@
         <w:rStyle w:val="Numerstrony"/>
       </w:rPr>
       <w:id w:val="1550102945"/>
+      <w:docPartObj>
+        <w:docPartGallery w:val="Page Numbers (Bottom of Page)"/>
+        <w:docPartUnique/>
+      </w:docPartObj>
+    </w:sdtPr>
+    <w:sdtContent>
+      <w:p>
+        <w:pPr>
+          <w:pStyle w:val="Stopka"/>
+          <w:framePr w:wrap="none" w:vAnchor="text" w:hAnchor="margin" w:xAlign="center" w:y="1"/>
+          <w:rPr>
+            <w:rStyle w:val="Numerstrony"/>
+          </w:rPr>
+        </w:pPr>
+        <w:r>
+          <w:rPr>
+            <w:rStyle w:val="Numerstrony"/>
+          </w:rPr>
+          <w:fldChar w:fldCharType="begin"/>
+        </w:r>
+        <w:r>
+          <w:rPr>
+            <w:rStyle w:val="Numerstrony"/>
+          </w:rPr>
+          <w:instrText xml:space="preserve"> PAGE </w:instrText>
+        </w:r>
+        <w:r>
+          <w:rPr>
+            <w:rStyle w:val="Numerstrony"/>
+          </w:rPr>
+          <w:fldChar w:fldCharType="separate"/>
+        </w:r>
+        <w:r>
+          <w:rPr>
+            <w:rStyle w:val="Numerstrony"/>
+            <w:noProof/>
+          </w:rPr>
+          <w:t>1</w:t>
+        </w:r>
+        <w:r>
+          <w:rPr>
+            <w:rStyle w:val="Numerstrony"/>
+          </w:rPr>
+          <w:fldChar w:fldCharType="end"/>
+        </w:r>
+      </w:p>
+    </w:sdtContent>
+  </w:sdt>
+  <w:p>
+    <w:pPr>
+      <w:pStyle w:val="Stopka"/>
+    </w:pPr>
+  </w:p>
+</w:ftr>
+</file>
+
+<file path=word/footer3.xml><?xml version="1.0" encoding="utf-8"?>
+<w:ftr xmlns:wpc="http://schemas.microsoft.com/office/word/2010/wordprocessingCanvas" xmlns:cx="http://schemas.microsoft.com/office/drawing/2014/chartex" xmlns:cx1="http://schemas.microsoft.com/office/drawing/2015/9/8/chartex" xmlns:cx2="http://schemas.microsoft.com/office/drawing/2015/10/21/chartex" xmlns:cx3="http://schemas.microsoft.com/office/drawing/2016/5/9/chartex" xmlns:cx4="http://schemas.microsoft.com/office/drawing/2016/5/10/chartex" xmlns:cx5="http://schemas.microsoft.com/office/drawing/2016/5/11/chartex" xmlns:cx6="http://schemas.microsoft.com/office/drawing/2016/5/12/chartex" xmlns:cx7="http://schemas.microsoft.com/office/drawing/2016/5/13/chartex" xmlns:cx8="http://schemas.microsoft.com/office/drawing/2016/5/14/chartex" xmlns:mc="http://schemas.openxmlformats.org/markup-compatibility/2006" xmlns:aink="http://schemas.microsoft.com/office/drawing/2016/ink" xmlns:am3d="http://schemas.microsoft.com/office/drawing/2017/model3d" xmlns:o="urn:schemas-microsoft-com:office:office" xmlns:oel="http://schemas.microsoft.com/office/2019/extlst" xmlns:r="http://schemas.openxmlformats.org/officeDocument/2006/relationships" xmlns:m="http://schemas.openxmlformats.org/officeDocument/2006/math" xmlns:v="urn:schemas-microsoft-com:vml" xmlns:wp14="http://schemas.microsoft.com/office/word/2010/wordprocessingDrawing" xmlns:wp="http://schemas.openxmlformats.org/drawingml/2006/wordprocessingDrawing" xmlns:w10="urn:schemas-microsoft-com:office:word" xmlns:w="http://schemas.openxmlformats.org/wordprocessingml/2006/main" xmlns:w14="http://schemas.microsoft.com/office/word/2010/wordml" xmlns:w15="http://schemas.microsoft.com/office/word/2012/wordml" xmlns:w16cex="http://schemas.microsoft.com/office/word/2018/wordml/cex" xmlns:w16cid="http://schemas.microsoft.com/office/word/2016/wordml/cid" xmlns:w16="http://schemas.microsoft.com/office/word/2018/wordml" xmlns:w16sdtdh="http://schemas.microsoft.com/office/word/2020/wordml/sdtdatahash" xmlns:w16se="http://schemas.microsoft.com/office/word/2015/wordml/symex" xmlns:wpg="http://schemas.microsoft.com/office/word/2010/wordprocessingGroup" xmlns:wpi="http://schemas.microsoft.com/office/word/2010/wordprocessingInk" xmlns:wne="http://schemas.microsoft.com/office/word/2006/wordml" xmlns:wps="http://schemas.microsoft.com/office/word/2010/wordprocessingShape" mc:Ignorable="w14 w15 w16se w16cid w16 w16cex w16sdtdh wp14">
+  <w:sdt>
+    <w:sdtPr>
+      <w:rPr>
+        <w:rStyle w:val="Numerstrony"/>
+      </w:rPr>
+      <w:id w:val="-1180955961"/>
+      <w:docPartObj>
+        <w:docPartGallery w:val="Page Numbers (Bottom of Page)"/>
+        <w:docPartUnique/>
+      </w:docPartObj>
+    </w:sdtPr>
+    <w:sdtContent>
+      <w:p>
+        <w:pPr>
+          <w:pStyle w:val="Stopka"/>
+          <w:framePr w:wrap="none" w:vAnchor="text" w:hAnchor="margin" w:xAlign="center" w:y="1"/>
+          <w:rPr>
+            <w:rStyle w:val="Numerstrony"/>
+          </w:rPr>
+        </w:pPr>
+        <w:r>
+          <w:rPr>
+            <w:rStyle w:val="Numerstrony"/>
+          </w:rPr>
+          <w:fldChar w:fldCharType="begin"/>
+        </w:r>
+        <w:r>
+          <w:rPr>
+            <w:rStyle w:val="Numerstrony"/>
+          </w:rPr>
+          <w:instrText xml:space="preserve"> PAGE </w:instrText>
+        </w:r>
+        <w:r>
+          <w:rPr>
+            <w:rStyle w:val="Numerstrony"/>
+          </w:rPr>
+          <w:fldChar w:fldCharType="separate"/>
+        </w:r>
+        <w:r>
+          <w:rPr>
+            <w:rStyle w:val="Numerstrony"/>
+            <w:noProof/>
+          </w:rPr>
+          <w:t>9</w:t>
+        </w:r>
+        <w:r>
+          <w:rPr>
+            <w:rStyle w:val="Numerstrony"/>
+          </w:rPr>
+          <w:fldChar w:fldCharType="end"/>
+        </w:r>
+      </w:p>
+    </w:sdtContent>
+  </w:sdt>
+  <w:p>
+    <w:pPr>
+      <w:pStyle w:val="Stopka"/>
+    </w:pPr>
+  </w:p>
+</w:ftr>
+</file>
+
+<file path=word/footer4.xml><?xml version="1.0" encoding="utf-8"?>
+<w:ftr xmlns:wpc="http://schemas.microsoft.com/office/word/2010/wordprocessingCanvas" xmlns:cx="http://schemas.microsoft.com/office/drawing/2014/chartex" xmlns:cx1="http://schemas.microsoft.com/office/drawing/2015/9/8/chartex" xmlns:cx2="http://schemas.microsoft.com/office/drawing/2015/10/21/chartex" xmlns:cx3="http://schemas.microsoft.com/office/drawing/2016/5/9/chartex" xmlns:cx4="http://schemas.microsoft.com/office/drawing/2016/5/10/chartex" xmlns:cx5="http://schemas.microsoft.com/office/drawing/2016/5/11/chartex" xmlns:cx6="http://schemas.microsoft.com/office/drawing/2016/5/12/chartex" xmlns:cx7="http://schemas.microsoft.com/office/drawing/2016/5/13/chartex" xmlns:cx8="http://schemas.microsoft.com/office/drawing/2016/5/14/chartex" xmlns:mc="http://schemas.openxmlformats.org/markup-compatibility/2006" xmlns:aink="http://schemas.microsoft.com/office/drawing/2016/ink" xmlns:am3d="http://schemas.microsoft.com/office/drawing/2017/model3d" xmlns:o="urn:schemas-microsoft-com:office:office" xmlns:oel="http://schemas.microsoft.com/office/2019/extlst" xmlns:r="http://schemas.openxmlformats.org/officeDocument/2006/relationships" xmlns:m="http://schemas.openxmlformats.org/officeDocument/2006/math" xmlns:v="urn:schemas-microsoft-com:vml" xmlns:wp14="http://schemas.microsoft.com/office/word/2010/wordprocessingDrawing" xmlns:wp="http://schemas.openxmlformats.org/drawingml/2006/wordprocessingDrawing" xmlns:w10="urn:schemas-microsoft-com:office:word" xmlns:w="http://schemas.openxmlformats.org/wordprocessingml/2006/main" xmlns:w14="http://schemas.microsoft.com/office/word/2010/wordml" xmlns:w15="http://schemas.microsoft.com/office/word/2012/wordml" xmlns:w16cex="http://schemas.microsoft.com/office/word/2018/wordml/cex" xmlns:w16cid="http://schemas.microsoft.com/office/word/2016/wordml/cid" xmlns:w16="http://schemas.microsoft.com/office/word/2018/wordml" xmlns:w16sdtdh="http://schemas.microsoft.com/office/word/2020/wordml/sdtdatahash" xmlns:w16se="http://schemas.microsoft.com/office/word/2015/wordml/symex" xmlns:wpg="http://schemas.microsoft.com/office/word/2010/wordprocessingGroup" xmlns:wpi="http://schemas.microsoft.com/office/word/2010/wordprocessingInk" xmlns:wne="http://schemas.microsoft.com/office/word/2006/wordml" xmlns:wps="http://schemas.microsoft.com/office/word/2010/wordprocessingShape" mc:Ignorable="w14 w15 w16se w16cid w16 w16cex w16sdtdh wp14">
+  <w:sdt>
+    <w:sdtPr>
+      <w:rPr>
+        <w:rStyle w:val="Numerstrony"/>
+      </w:rPr>
+      <w:id w:val="-776101634"/>
+      <w:docPartObj>
+        <w:docPartGallery w:val="Page Numbers (Bottom of Page)"/>
+        <w:docPartUnique/>
+      </w:docPartObj>
+    </w:sdtPr>
+    <w:sdtContent>
+      <w:p>
+        <w:pPr>
+          <w:pStyle w:val="Stopka"/>
+          <w:framePr w:wrap="none" w:vAnchor="text" w:hAnchor="margin" w:xAlign="center" w:y="1"/>
+          <w:rPr>
+            <w:rStyle w:val="Numerstrony"/>
+          </w:rPr>
+        </w:pPr>
+        <w:r>
+          <w:rPr>
+            <w:rStyle w:val="Numerstrony"/>
+          </w:rPr>
+          <w:fldChar w:fldCharType="begin"/>
+        </w:r>
+        <w:r>
+          <w:rPr>
+            <w:rStyle w:val="Numerstrony"/>
+          </w:rPr>
+          <w:instrText xml:space="preserve"> PAGE </w:instrText>
+        </w:r>
+        <w:r>
+          <w:rPr>
+            <w:rStyle w:val="Numerstrony"/>
+          </w:rPr>
+          <w:fldChar w:fldCharType="separate"/>
+        </w:r>
+        <w:r>
+          <w:rPr>
+            <w:rStyle w:val="Numerstrony"/>
+            <w:noProof/>
+          </w:rPr>
+          <w:t>1</w:t>
+        </w:r>
+        <w:r>
+          <w:rPr>
+            <w:rStyle w:val="Numerstrony"/>
+          </w:rPr>
+          <w:fldChar w:fldCharType="end"/>
+        </w:r>
+      </w:p>
+    </w:sdtContent>
+  </w:sdt>
+  <w:p>
+    <w:pPr>
+      <w:pStyle w:val="Stopka"/>
+    </w:pPr>
+  </w:p>
+</w:ftr>
+</file>
+
+<file path=word/footer5.xml><?xml version="1.0" encoding="utf-8"?>
+<w:ftr xmlns:wpc="http://schemas.microsoft.com/office/word/2010/wordprocessingCanvas" xmlns:cx="http://schemas.microsoft.com/office/drawing/2014/chartex" xmlns:cx1="http://schemas.microsoft.com/office/drawing/2015/9/8/chartex" xmlns:cx2="http://schemas.microsoft.com/office/drawing/2015/10/21/chartex" xmlns:cx3="http://schemas.microsoft.com/office/drawing/2016/5/9/chartex" xmlns:cx4="http://schemas.microsoft.com/office/drawing/2016/5/10/chartex" xmlns:cx5="http://schemas.microsoft.com/office/drawing/2016/5/11/chartex" xmlns:cx6="http://schemas.microsoft.com/office/drawing/2016/5/12/chartex" xmlns:cx7="http://schemas.microsoft.com/office/drawing/2016/5/13/chartex" xmlns:cx8="http://schemas.microsoft.com/office/drawing/2016/5/14/chartex" xmlns:mc="http://schemas.openxmlformats.org/markup-compatibility/2006" xmlns:aink="http://schemas.microsoft.com/office/drawing/2016/ink" xmlns:am3d="http://schemas.microsoft.com/office/drawing/2017/model3d" xmlns:o="urn:schemas-microsoft-com:office:office" xmlns:oel="http://schemas.microsoft.com/office/2019/extlst" xmlns:r="http://schemas.openxmlformats.org/officeDocument/2006/relationships" xmlns:m="http://schemas.openxmlformats.org/officeDocument/2006/math" xmlns:v="urn:schemas-microsoft-com:vml" xmlns:wp14="http://schemas.microsoft.com/office/word/2010/wordprocessingDrawing" xmlns:wp="http://schemas.openxmlformats.org/drawingml/2006/wordprocessingDrawing" xmlns:w10="urn:schemas-microsoft-com:office:word" xmlns:w="http://schemas.openxmlformats.org/wordprocessingml/2006/main" xmlns:w14="http://schemas.microsoft.com/office/word/2010/wordml" xmlns:w15="http://schemas.microsoft.com/office/word/2012/wordml" xmlns:w16cex="http://schemas.microsoft.com/office/word/2018/wordml/cex" xmlns:w16cid="http://schemas.microsoft.com/office/word/2016/wordml/cid" xmlns:w16="http://schemas.microsoft.com/office/word/2018/wordml" xmlns:w16sdtdh="http://schemas.microsoft.com/office/word/2020/wordml/sdtdatahash" xmlns:w16se="http://schemas.microsoft.com/office/word/2015/wordml/symex" xmlns:wpg="http://schemas.microsoft.com/office/word/2010/wordprocessingGroup" xmlns:wpi="http://schemas.microsoft.com/office/word/2010/wordprocessingInk" xmlns:wne="http://schemas.microsoft.com/office/word/2006/wordml" xmlns:wps="http://schemas.microsoft.com/office/word/2010/wordprocessingShape" mc:Ignorable="w14 w15 w16se w16cid w16 w16cex w16sdtdh wp14">
+  <w:sdt>
+    <w:sdtPr>
+      <w:rPr>
+        <w:rStyle w:val="Numerstrony"/>
+      </w:rPr>
+      <w:id w:val="192585837"/>
+      <w:docPartObj>
+        <w:docPartGallery w:val="Page Numbers (Bottom of Page)"/>
+        <w:docPartUnique/>
+      </w:docPartObj>
+    </w:sdtPr>
+    <w:sdtContent>
+      <w:p>
+        <w:pPr>
+          <w:pStyle w:val="Stopka"/>
+          <w:framePr w:wrap="none" w:vAnchor="text" w:hAnchor="margin" w:xAlign="center" w:y="1"/>
+          <w:rPr>
+            <w:rStyle w:val="Numerstrony"/>
+          </w:rPr>
+        </w:pPr>
+        <w:r>
+          <w:rPr>
+            <w:rStyle w:val="Numerstrony"/>
+          </w:rPr>
+          <w:fldChar w:fldCharType="begin"/>
+        </w:r>
+        <w:r>
+          <w:rPr>
+            <w:rStyle w:val="Numerstrony"/>
+          </w:rPr>
+          <w:instrText xml:space="preserve"> PAGE </w:instrText>
+        </w:r>
+        <w:r>
+          <w:rPr>
+            <w:rStyle w:val="Numerstrony"/>
+          </w:rPr>
+          <w:fldChar w:fldCharType="end"/>
+        </w:r>
+      </w:p>
+    </w:sdtContent>
+  </w:sdt>
+  <w:p>
+    <w:pPr>
+      <w:pStyle w:val="Stopka"/>
+    </w:pPr>
+  </w:p>
+</w:ftr>
+</file>
+
+<file path=word/footer6.xml><?xml version="1.0" encoding="utf-8"?>
+<w:ftr xmlns:wpc="http://schemas.microsoft.com/office/word/2010/wordprocessingCanvas" xmlns:cx="http://schemas.microsoft.com/office/drawing/2014/chartex" xmlns:cx1="http://schemas.microsoft.com/office/drawing/2015/9/8/chartex" xmlns:cx2="http://schemas.microsoft.com/office/drawing/2015/10/21/chartex" xmlns:cx3="http://schemas.microsoft.com/office/drawing/2016/5/9/chartex" xmlns:cx4="http://schemas.microsoft.com/office/drawing/2016/5/10/chartex" xmlns:cx5="http://schemas.microsoft.com/office/drawing/2016/5/11/chartex" xmlns:cx6="http://schemas.microsoft.com/office/drawing/2016/5/12/chartex" xmlns:cx7="http://schemas.microsoft.com/office/drawing/2016/5/13/chartex" xmlns:cx8="http://schemas.microsoft.com/office/drawing/2016/5/14/chartex" xmlns:mc="http://schemas.openxmlformats.org/markup-compatibility/2006" xmlns:aink="http://schemas.microsoft.com/office/drawing/2016/ink" xmlns:am3d="http://schemas.microsoft.com/office/drawing/2017/model3d" xmlns:o="urn:schemas-microsoft-com:office:office" xmlns:oel="http://schemas.microsoft.com/office/2019/extlst" xmlns:r="http://schemas.openxmlformats.org/officeDocument/2006/relationships" xmlns:m="http://schemas.openxmlformats.org/officeDocument/2006/math" xmlns:v="urn:schemas-microsoft-com:vml" xmlns:wp14="http://schemas.microsoft.com/office/word/2010/wordprocessingDrawing" xmlns:wp="http://schemas.openxmlformats.org/drawingml/2006/wordprocessingDrawing" xmlns:w10="urn:schemas-microsoft-com:office:word" xmlns:w="http://schemas.openxmlformats.org/wordprocessingml/2006/main" xmlns:w14="http://schemas.microsoft.com/office/word/2010/wordml" xmlns:w15="http://schemas.microsoft.com/office/word/2012/wordml" xmlns:w16cex="http://schemas.microsoft.com/office/word/2018/wordml/cex" xmlns:w16cid="http://schemas.microsoft.com/office/word/2016/wordml/cid" xmlns:w16="http://schemas.microsoft.com/office/word/2018/wordml" xmlns:w16sdtdh="http://schemas.microsoft.com/office/word/2020/wordml/sdtdatahash" xmlns:w16se="http://schemas.microsoft.com/office/word/2015/wordml/symex" xmlns:wpg="http://schemas.microsoft.com/office/word/2010/wordprocessingGroup" xmlns:wpi="http://schemas.microsoft.com/office/word/2010/wordprocessingInk" xmlns:wne="http://schemas.microsoft.com/office/word/2006/wordml" xmlns:wps="http://schemas.microsoft.com/office/word/2010/wordprocessingShape" mc:Ignorable="w14 w15 w16se w16cid w16 w16cex w16sdtdh wp14">
+  <w:sdt>
+    <w:sdtPr>
+      <w:rPr>
+        <w:rStyle w:val="Numerstrony"/>
+      </w:rPr>
+      <w:id w:val="-627786658"/>
       <w:docPartObj>
         <w:docPartGallery w:val="Page Numbers (Bottom of Page)"/>
         <w:docPartUnique/>
@@ -4866,4 +5901,16 @@
     </a:ext>
   </a:extLst>
 </a:theme>
+</file>
+
+<file path=customXml/item1.xml><?xml version="1.0" encoding="utf-8"?>
+<b:Sources xmlns:b="http://schemas.openxmlformats.org/officeDocument/2006/bibliography" xmlns="http://schemas.openxmlformats.org/officeDocument/2006/bibliography" SelectedStyle="/APASixthEditionOfficeOnline.xsl" StyleName="APA" Version="6"/>
+</file>
+
+<file path=customXml/itemProps1.xml><?xml version="1.0" encoding="utf-8"?>
+<ds:datastoreItem xmlns:ds="http://schemas.openxmlformats.org/officeDocument/2006/customXml" ds:itemID="{465D2A07-A06C-0F4B-9A2F-F996851F3D39}">
+  <ds:schemaRefs>
+    <ds:schemaRef ds:uri="http://schemas.openxmlformats.org/officeDocument/2006/bibliography"/>
+  </ds:schemaRefs>
+</ds:datastoreItem>
 </file>
</xml_diff>